<commit_message>
KLARNAPII-518: implement auto-capture for KP SFRA.
</commit_message>
<xml_diff>
--- a/documentation/Klarna Payments SFRA Integration Guide v19.1.0.docx
+++ b/documentation/Klarna Payments SFRA Integration Guide v19.1.0.docx
@@ -14,7 +14,6 @@
         </w:rPr>
       </w:pPr>
       <w:bookmarkStart w:id="0" w:name="_Toc18396389"/>
-      <w:proofErr w:type="spellStart"/>
       <w:r>
         <w:rPr>
           <w:b/>
@@ -31,7 +30,6 @@
         </w:rPr>
         <w:t>larna</w:t>
       </w:r>
-      <w:proofErr w:type="spellEnd"/>
       <w:r>
         <w:rPr>
           <w:b/>
@@ -75,30 +73,28 @@
         </w:rPr>
         <w:t>9</w:t>
       </w:r>
-      <w:bookmarkStart w:id="1" w:name="_GoBack"/>
+      <w:r>
+        <w:rPr>
+          <w:rFonts w:asciiTheme="majorHAnsi" w:hAnsiTheme="majorHAnsi"/>
+        </w:rPr>
+        <w:t>.</w:t>
+      </w:r>
+      <w:r>
+        <w:rPr>
+          <w:rFonts w:asciiTheme="majorHAnsi" w:hAnsiTheme="majorHAnsi"/>
+        </w:rPr>
+        <w:t>1</w:t>
+      </w:r>
+      <w:r>
+        <w:rPr>
+          <w:rFonts w:asciiTheme="majorHAnsi" w:hAnsiTheme="majorHAnsi"/>
+        </w:rPr>
+        <w:t>.0</w:t>
+      </w:r>
+    </w:p>
+    <w:p>
+      <w:bookmarkStart w:id="1" w:name="O_109"/>
       <w:bookmarkEnd w:id="1"/>
-      <w:r>
-        <w:rPr>
-          <w:rFonts w:asciiTheme="majorHAnsi" w:hAnsiTheme="majorHAnsi"/>
-        </w:rPr>
-        <w:t>.</w:t>
-      </w:r>
-      <w:r>
-        <w:rPr>
-          <w:rFonts w:asciiTheme="majorHAnsi" w:hAnsiTheme="majorHAnsi"/>
-        </w:rPr>
-        <w:t>1</w:t>
-      </w:r>
-      <w:r>
-        <w:rPr>
-          <w:rFonts w:asciiTheme="majorHAnsi" w:hAnsiTheme="majorHAnsi"/>
-        </w:rPr>
-        <w:t>.0</w:t>
-      </w:r>
-    </w:p>
-    <w:p>
-      <w:bookmarkStart w:id="2" w:name="O_109"/>
-      <w:bookmarkEnd w:id="2"/>
     </w:p>
     <w:p>
       <w:pPr>
@@ -129,7 +125,7 @@
           <w:lang w:val="bg-BG" w:eastAsia="bg-BG" w:bidi="ar-SA"/>
         </w:rPr>
         <w:drawing>
-          <wp:inline distT="114300" distB="114300" distL="114300" distR="114300" wp14:anchorId="61782868" wp14:editId="59B30B8D">
+          <wp:inline distT="114300" distB="114300" distL="114300" distR="114300" wp14:anchorId="7D76FEEB" wp14:editId="591E770E">
             <wp:extent cx="4450080" cy="1031240"/>
             <wp:effectExtent l="0" t="0" r="0" b="0"/>
             <wp:docPr id="25" name="image01.png"/>
@@ -216,7 +212,7 @@
       </w:pPr>
     </w:p>
     <w:bookmarkEnd w:id="0" w:displacedByCustomXml="next"/>
-    <w:bookmarkStart w:id="3" w:name="_Toc78862409" w:displacedByCustomXml="next"/>
+    <w:bookmarkStart w:id="2" w:name="_Toc78862409" w:displacedByCustomXml="next"/>
     <w:sdt>
       <w:sdtPr>
         <w:rPr>
@@ -236,7 +232,6 @@
           <w:docPartUnique/>
         </w:docPartObj>
       </w:sdtPr>
-      <w:sdtEndPr/>
       <w:sdtContent>
         <w:p>
           <w:pPr>
@@ -2561,7 +2556,7 @@
         </w:p>
       </w:sdtContent>
     </w:sdt>
-    <w:bookmarkEnd w:id="3" w:displacedByCustomXml="prev"/>
+    <w:bookmarkEnd w:id="2" w:displacedByCustomXml="prev"/>
     <w:p>
       <w:pPr>
         <w:rPr>
@@ -2595,8 +2590,8 @@
           <w:rFonts w:eastAsiaTheme="minorEastAsia"/>
         </w:rPr>
       </w:pPr>
-      <w:bookmarkStart w:id="4" w:name="_Ref529777902"/>
-      <w:bookmarkStart w:id="5" w:name="_Toc535941097"/>
+      <w:bookmarkStart w:id="3" w:name="_Ref529777902"/>
+      <w:bookmarkStart w:id="4" w:name="_Toc535941097"/>
       <w:r>
         <w:rPr>
           <w:rFonts w:eastAsiaTheme="minorEastAsia"/>
@@ -2604,29 +2599,21 @@
         <w:lastRenderedPageBreak/>
         <w:t>Overview</w:t>
       </w:r>
+      <w:bookmarkEnd w:id="3"/>
       <w:bookmarkEnd w:id="4"/>
-      <w:bookmarkEnd w:id="5"/>
     </w:p>
     <w:p/>
     <w:p>
-      <w:proofErr w:type="spellStart"/>
       <w:r>
         <w:rPr>
           <w:rStyle w:val="Strong"/>
         </w:rPr>
-        <w:t>Klarna</w:t>
-      </w:r>
-      <w:proofErr w:type="spellEnd"/>
+        <w:t xml:space="preserve">Klarna Payments </w:t>
+      </w:r>
       <w:r>
         <w:rPr>
           <w:rStyle w:val="Strong"/>
         </w:rPr>
-        <w:t xml:space="preserve"> Payments </w:t>
-      </w:r>
-      <w:r>
-        <w:rPr>
-          <w:rStyle w:val="Strong"/>
-        </w:rPr>
         <w:t>SFRA</w:t>
       </w:r>
       <w:r>
@@ -2639,15 +2626,7 @@
         <w:t xml:space="preserve"> customers to </w:t>
       </w:r>
       <w:r>
-        <w:t xml:space="preserve">select payment options and place orders with </w:t>
-      </w:r>
-      <w:proofErr w:type="spellStart"/>
-      <w:r>
-        <w:t>Klarna</w:t>
-      </w:r>
-      <w:proofErr w:type="spellEnd"/>
-      <w:r>
-        <w:t xml:space="preserve"> using the SFRA single-page checkout.</w:t>
+        <w:t>select payment options and place orders with Klarna using the SFRA single-page checkout.</w:t>
       </w:r>
     </w:p>
     <w:p>
@@ -2670,13 +2649,8 @@
         </w:numPr>
       </w:pPr>
       <w:r>
-        <w:t xml:space="preserve">Authorize payments and place orders with </w:t>
-      </w:r>
-      <w:proofErr w:type="spellStart"/>
-      <w:r>
-        <w:t>Klarna</w:t>
-      </w:r>
-      <w:proofErr w:type="spellEnd"/>
+        <w:t>Authorize payments and place orders with Klarna</w:t>
+      </w:r>
       <w:r>
         <w:t xml:space="preserve"> using SFRA single-page checkout.</w:t>
       </w:r>
@@ -2690,13 +2664,8 @@
         </w:numPr>
       </w:pPr>
       <w:r>
-        <w:t xml:space="preserve">Ability to use </w:t>
-      </w:r>
-      <w:proofErr w:type="spellStart"/>
-      <w:r>
-        <w:t>Klarna</w:t>
-      </w:r>
-      <w:proofErr w:type="spellEnd"/>
+        <w:t>Ability to use Klarna</w:t>
+      </w:r>
       <w:r>
         <w:t xml:space="preserve"> Payments</w:t>
       </w:r>
@@ -2758,15 +2727,7 @@
         </w:numPr>
       </w:pPr>
       <w:r>
-        <w:t xml:space="preserve">Site managers can customize the </w:t>
-      </w:r>
-      <w:proofErr w:type="spellStart"/>
-      <w:r>
-        <w:t>Klarna</w:t>
-      </w:r>
-      <w:proofErr w:type="spellEnd"/>
-      <w:r>
-        <w:t xml:space="preserve"> </w:t>
+        <w:t xml:space="preserve">Site managers can customize the Klarna </w:t>
       </w:r>
       <w:r>
         <w:t xml:space="preserve">Payments </w:t>
@@ -2784,137 +2745,76 @@
           <w:i w:val="0"/>
         </w:rPr>
       </w:pPr>
-      <w:bookmarkStart w:id="6" w:name="_Toc535941098"/>
+      <w:bookmarkStart w:id="5" w:name="_Toc535941098"/>
       <w:r>
         <w:rPr>
           <w:rStyle w:val="SubtleEmphasis"/>
           <w:i w:val="0"/>
         </w:rPr>
-        <w:t xml:space="preserve">Authorize payments and place orders with </w:t>
-      </w:r>
-      <w:proofErr w:type="spellStart"/>
-      <w:r>
-        <w:rPr>
-          <w:rStyle w:val="SubtleEmphasis"/>
-          <w:i w:val="0"/>
-        </w:rPr>
-        <w:t>Klarna</w:t>
-      </w:r>
-      <w:proofErr w:type="spellEnd"/>
-      <w:r>
-        <w:rPr>
-          <w:rStyle w:val="SubtleEmphasis"/>
-          <w:i w:val="0"/>
-        </w:rPr>
+        <w:t xml:space="preserve">Authorize payments and place orders with Klarna </w:t>
+      </w:r>
+      <w:r>
+        <w:t>using SFRA single-page checkout</w:t>
+      </w:r>
+      <w:bookmarkEnd w:id="5"/>
+    </w:p>
+    <w:p/>
+    <w:p>
+      <w:r>
+        <w:t>Successful payment authorizations (Klarna Payments status APPROVED) lead to a 'Paid' order payment status and ‘Ready for Export’ export status</w:t>
+      </w:r>
+    </w:p>
+    <w:p>
+      <w:r>
+        <w:t>Refused and pending payment authorizations (Klarna Payments statuses REJECTED and PENDING) lead to a 'Not Paid' order payment status, and ‘Not Exported’ export status</w:t>
+      </w:r>
+    </w:p>
+    <w:p>
+      <w:r>
+        <w:t>Cancels and refunds lead to a 'Not Paid' order payment status (even if the status was 'Paid' before), and ‘Not Exported’ export status</w:t>
+      </w:r>
+    </w:p>
+    <w:p>
+      <w:r>
+        <w:t>The cartridge makes use of the Klarna Payments JSON REST API and a JavaScript SDK.</w:t>
+      </w:r>
+    </w:p>
+    <w:p/>
+    <w:p>
+      <w:pPr>
+        <w:pStyle w:val="Heading2"/>
+      </w:pPr>
+      <w:bookmarkStart w:id="6" w:name="_Toc535941099"/>
+      <w:r>
+        <w:t>Ability to use Klarna Payments SFRA for US and international sites</w:t>
+      </w:r>
+      <w:bookmarkEnd w:id="6"/>
+    </w:p>
+    <w:p/>
+    <w:p>
+      <w:r>
+        <w:t>Klarna Payments SFRA can be configured independently on each site and each locale.</w:t>
+      </w:r>
+    </w:p>
+    <w:p>
+      <w:r>
         <w:t xml:space="preserve"> </w:t>
       </w:r>
-      <w:r>
-        <w:t>using SFRA single-page checkout</w:t>
-      </w:r>
-      <w:bookmarkEnd w:id="6"/>
+    </w:p>
+    <w:p>
+      <w:pPr>
+        <w:pStyle w:val="Heading2"/>
+      </w:pPr>
+      <w:bookmarkStart w:id="7" w:name="_Toc535941100"/>
+      <w:r>
+        <w:t>Multitude of payment options the customer can choose from</w:t>
+      </w:r>
+      <w:bookmarkEnd w:id="7"/>
     </w:p>
     <w:p/>
     <w:p>
       <w:r>
-        <w:t>Successful payment authorizations (</w:t>
-      </w:r>
-      <w:proofErr w:type="spellStart"/>
-      <w:r>
-        <w:t>Klarna</w:t>
-      </w:r>
-      <w:proofErr w:type="spellEnd"/>
-      <w:r>
-        <w:t xml:space="preserve"> Payments status APPROVED) lead to a 'Paid' order payment status and ‘Ready for Export’ export status</w:t>
-      </w:r>
-    </w:p>
-    <w:p>
-      <w:r>
-        <w:t>Refused and pending payment authorizations (</w:t>
-      </w:r>
-      <w:proofErr w:type="spellStart"/>
-      <w:r>
-        <w:t>Klarna</w:t>
-      </w:r>
-      <w:proofErr w:type="spellEnd"/>
-      <w:r>
-        <w:t xml:space="preserve"> Payments statuses REJECTED and PENDING) lead to a 'Not Paid' order payment status, and ‘Not Exported’ export status</w:t>
-      </w:r>
-    </w:p>
-    <w:p>
-      <w:r>
-        <w:t>Cancels and refunds lead to a 'Not Paid' order payment status (even if the status was 'Paid' before), and ‘Not Exported’ export status</w:t>
-      </w:r>
-    </w:p>
-    <w:p>
-      <w:r>
-        <w:t xml:space="preserve">The cartridge makes use of the </w:t>
-      </w:r>
-      <w:proofErr w:type="spellStart"/>
-      <w:r>
-        <w:t>Klarna</w:t>
-      </w:r>
-      <w:proofErr w:type="spellEnd"/>
-      <w:r>
-        <w:t xml:space="preserve"> Payments JSON REST API and a JavaScript SDK.</w:t>
-      </w:r>
-    </w:p>
-    <w:p/>
-    <w:p>
-      <w:pPr>
-        <w:pStyle w:val="Heading2"/>
-      </w:pPr>
-      <w:bookmarkStart w:id="7" w:name="_Toc535941099"/>
-      <w:r>
-        <w:t xml:space="preserve">Ability to use </w:t>
-      </w:r>
-      <w:proofErr w:type="spellStart"/>
-      <w:r>
-        <w:t>Klarna</w:t>
-      </w:r>
-      <w:proofErr w:type="spellEnd"/>
-      <w:r>
-        <w:t xml:space="preserve"> Payments SFRA for US and international sites</w:t>
-      </w:r>
-      <w:bookmarkEnd w:id="7"/>
-    </w:p>
-    <w:p/>
-    <w:p>
-      <w:proofErr w:type="spellStart"/>
-      <w:r>
-        <w:t>Klarna</w:t>
-      </w:r>
-      <w:proofErr w:type="spellEnd"/>
-      <w:r>
-        <w:t xml:space="preserve"> Payments SFRA can be configured independently on each site and each locale.</w:t>
-      </w:r>
-    </w:p>
-    <w:p>
-      <w:r>
-        <w:t xml:space="preserve"> </w:t>
-      </w:r>
-    </w:p>
-    <w:p>
-      <w:pPr>
-        <w:pStyle w:val="Heading2"/>
-      </w:pPr>
-      <w:bookmarkStart w:id="8" w:name="_Toc535941100"/>
-      <w:r>
-        <w:t>Multitude of payment options the customer can choose from</w:t>
-      </w:r>
-      <w:bookmarkEnd w:id="8"/>
-    </w:p>
-    <w:p/>
-    <w:p>
-      <w:r>
-        <w:t xml:space="preserve">On the checkout billing page, </w:t>
-      </w:r>
-      <w:proofErr w:type="spellStart"/>
-      <w:r>
-        <w:t>Klarna</w:t>
-      </w:r>
-      <w:proofErr w:type="spellEnd"/>
-      <w:r>
-        <w:t xml:space="preserve"> payment options are going to be dynamically loaded based on submitted customer information prior to that.</w:t>
+        <w:t>On the checkout billing page, Klarna payment options are going to be dynamically loaded based on submitted customer information prior to that.</w:t>
       </w:r>
     </w:p>
     <w:p>
@@ -2932,7 +2832,7 @@
         </w:rPr>
         <w:lastRenderedPageBreak/>
         <w:drawing>
-          <wp:inline distT="0" distB="0" distL="0" distR="0">
+          <wp:inline distT="0" distB="0" distL="0" distR="0" wp14:anchorId="00CA2D54" wp14:editId="6739AFCD">
             <wp:extent cx="2489200" cy="1895426"/>
             <wp:effectExtent l="0" t="0" r="0" b="0"/>
             <wp:docPr id="2" name="Picture 2"/>
@@ -3004,11 +2904,11 @@
       <w:pPr>
         <w:pStyle w:val="Heading2"/>
       </w:pPr>
-      <w:bookmarkStart w:id="9" w:name="_Toc535941101"/>
+      <w:bookmarkStart w:id="8" w:name="_Toc535941101"/>
       <w:r>
         <w:t>Handling notifications</w:t>
       </w:r>
-      <w:bookmarkEnd w:id="9"/>
+      <w:bookmarkEnd w:id="8"/>
     </w:p>
     <w:p/>
     <w:p>
@@ -3019,23 +2919,7 @@
         <w:t xml:space="preserve">n an order has been changed </w:t>
       </w:r>
       <w:r>
-        <w:t xml:space="preserve">in the </w:t>
-      </w:r>
-      <w:proofErr w:type="spellStart"/>
-      <w:r>
-        <w:t>Klarna</w:t>
-      </w:r>
-      <w:proofErr w:type="spellEnd"/>
-      <w:r>
-        <w:t xml:space="preserve"> merchant portal. For example, when an order is placed by a customer, </w:t>
-      </w:r>
-      <w:proofErr w:type="spellStart"/>
-      <w:r>
-        <w:t>Klarna</w:t>
-      </w:r>
-      <w:proofErr w:type="spellEnd"/>
-      <w:r>
-        <w:t xml:space="preserve"> may hold the order for further fraud checks. Thus, the order will be </w:t>
+        <w:t xml:space="preserve">in the Klarna merchant portal. For example, when an order is placed by a customer, Klarna may hold the order for further fraud checks. Thus, the order will be </w:t>
       </w:r>
       <w:r>
         <w:t xml:space="preserve">left </w:t>
@@ -3052,15 +2936,7 @@
     </w:p>
     <w:p>
       <w:r>
-        <w:t xml:space="preserve">After a while, </w:t>
-      </w:r>
-      <w:proofErr w:type="spellStart"/>
-      <w:r>
-        <w:t>Klarna</w:t>
-      </w:r>
-      <w:proofErr w:type="spellEnd"/>
-      <w:r>
-        <w:t xml:space="preserve"> may send a notification to SFCC with one of several event typ</w:t>
+        <w:t>After a while, Klarna may send a notification to SFCC with one of several event typ</w:t>
       </w:r>
       <w:r>
         <w:t xml:space="preserve">es: ACCEPTED, REJECTED, STOPPED. </w:t>
@@ -3071,14 +2947,12 @@
       <w:r>
         <w:t xml:space="preserve"> (see </w:t>
       </w:r>
-      <w:proofErr w:type="spellStart"/>
       <w:r>
         <w:rPr>
           <w:i/>
         </w:rPr>
         <w:t>kpFraudStatus</w:t>
       </w:r>
-      <w:proofErr w:type="spellEnd"/>
       <w:r>
         <w:t>)</w:t>
       </w:r>
@@ -3096,7 +2970,7 @@
           <w:lang w:val="bg-BG" w:eastAsia="bg-BG" w:bidi="ar-SA"/>
         </w:rPr>
         <w:drawing>
-          <wp:inline distT="0" distB="0" distL="0" distR="0" wp14:anchorId="6900106F" wp14:editId="42835E25">
+          <wp:inline distT="0" distB="0" distL="0" distR="0" wp14:anchorId="2B1A45D5" wp14:editId="29F5D313">
             <wp:extent cx="3930761" cy="2570480"/>
             <wp:effectExtent l="0" t="0" r="0" b="0"/>
             <wp:docPr id="51" name="Picture 51"/>
@@ -3172,22 +3046,104 @@
           <w:szCs w:val="22"/>
         </w:rPr>
       </w:pPr>
-      <w:bookmarkStart w:id="10" w:name="_Toc535941102"/>
+      <w:bookmarkStart w:id="9" w:name="_Toc535941102"/>
       <w:r>
         <w:t>Creation of VCN Settlements for each order</w:t>
       </w:r>
-      <w:bookmarkEnd w:id="10"/>
+      <w:bookmarkEnd w:id="9"/>
     </w:p>
     <w:p/>
     <w:p>
       <w:r>
-        <w:t>The ability to create VCN settlements for each order is a preferenc</w:t>
-      </w:r>
-      <w:r>
-        <w:t>e within the Business Manager.</w:t>
-      </w:r>
-    </w:p>
-    <w:p/>
+        <w:t xml:space="preserve">If </w:t>
+      </w:r>
+      <w:r>
+        <w:t xml:space="preserve">standard order management is not a reasonable option for a Klarna integration, instead Klarna’s VCN, or </w:t>
+      </w:r>
+      <w:r>
+        <w:rPr>
+          <w:i/>
+          <w:iCs/>
+        </w:rPr>
+        <w:t>virtual card network</w:t>
+      </w:r>
+      <w:r>
+        <w:t>, can be enabled.</w:t>
+      </w:r>
+      <w:r>
+        <w:t xml:space="preserve"> When a customer places an order, the order is first booked in </w:t>
+      </w:r>
+      <w:r>
+        <w:t>SFCC</w:t>
+      </w:r>
+      <w:r>
+        <w:t>. If the</w:t>
+      </w:r>
+      <w:r>
+        <w:t xml:space="preserve"> </w:t>
+      </w:r>
+      <w:r>
+        <w:t xml:space="preserve">order has a fraud_status of PENDING, action </w:t>
+      </w:r>
+      <w:r>
+        <w:t>is</w:t>
+      </w:r>
+      <w:r>
+        <w:t xml:space="preserve"> not taken on the order until receiving</w:t>
+      </w:r>
+      <w:r>
+        <w:t xml:space="preserve"> </w:t>
+      </w:r>
+      <w:r>
+        <w:t>Klarna’s push notification that the fraud_status has changed to ACCEPTED. Once an order has been accepted by</w:t>
+      </w:r>
+      <w:r>
+        <w:t xml:space="preserve"> </w:t>
+      </w:r>
+      <w:r>
+        <w:t>Klarna, the merchant platform create</w:t>
+      </w:r>
+      <w:r>
+        <w:t>s</w:t>
+      </w:r>
+      <w:r>
+        <w:t xml:space="preserve"> a VCN settlement, per the merchant</w:t>
+      </w:r>
+      <w:r>
+        <w:t xml:space="preserve"> </w:t>
+      </w:r>
+      <w:r>
+        <w:t>card services</w:t>
+      </w:r>
+      <w:r>
+        <w:t xml:space="preserve"> (</w:t>
+      </w:r>
+      <w:r>
+        <w:t>MCS</w:t>
+      </w:r>
+      <w:r>
+        <w:t>)</w:t>
+      </w:r>
+      <w:r>
+        <w:t xml:space="preserve"> API.</w:t>
+      </w:r>
+      <w:r>
+        <w:t xml:space="preserve"> </w:t>
+      </w:r>
+    </w:p>
+    <w:p>
+      <w:r>
+        <w:t>Once a settlement has been created, the merchant platform has up to 3 hours to authorize the virtual credit card. Then, once the order has been fulfilled, the card funds should be captured. While Klarna is the original payment method of the order, the order will be settled with a credit card, not directly by Klarna.</w:t>
+      </w:r>
+    </w:p>
+    <w:p>
+      <w:r>
+        <w:t>The ability to create VCN settlements for each order is a preference within the Business Manager. This option is disabled by default.</w:t>
+      </w:r>
+      <w:r>
+        <w:t xml:space="preserve"> If enabled, VCN settlement is going to be attempted.</w:t>
+      </w:r>
+    </w:p>
     <w:p>
       <w:r>
         <w:t>An order placed with the VCN settlement turned</w:t>
@@ -3214,8 +3170,8 @@
           <w:noProof/>
         </w:rPr>
         <w:drawing>
-          <wp:inline distT="0" distB="0" distL="0" distR="0">
-            <wp:extent cx="3850640" cy="1819325"/>
+          <wp:inline distT="0" distB="0" distL="0" distR="0" wp14:anchorId="56AF3972" wp14:editId="486A76EC">
+            <wp:extent cx="5190247" cy="2452254"/>
             <wp:effectExtent l="0" t="0" r="0" b="0"/>
             <wp:docPr id="1" name="Picture 1"/>
             <wp:cNvGraphicFramePr>
@@ -3246,7 +3202,7 @@
                   <pic:spPr bwMode="auto">
                     <a:xfrm>
                       <a:off x="0" y="0"/>
-                      <a:ext cx="3857125" cy="1822389"/>
+                      <a:ext cx="5222973" cy="2467716"/>
                     </a:xfrm>
                     <a:prstGeom prst="rect">
                       <a:avLst/>
@@ -3286,6 +3242,175 @@
       <w:pPr>
         <w:pStyle w:val="Heading2"/>
       </w:pPr>
+      <w:r>
+        <w:t>Auto-capture</w:t>
+      </w:r>
+    </w:p>
+    <w:p/>
+    <w:p>
+      <w:r>
+        <w:t>Auto-capture is possible for orders when VCN is not enabled.</w:t>
+      </w:r>
+    </w:p>
+    <w:p>
+      <w:r>
+        <w:t>Auto-capture is enabled via a site preference located in “</w:t>
+      </w:r>
+      <w:r>
+        <w:rPr>
+          <w:i/>
+          <w:iCs/>
+        </w:rPr>
+        <w:t>Klarna_Payments</w:t>
+      </w:r>
+      <w:r>
+        <w:t>” preference group.</w:t>
+      </w:r>
+      <w:bookmarkStart w:id="10" w:name="_GoBack"/>
+      <w:bookmarkEnd w:id="10"/>
+    </w:p>
+    <w:p>
+      <w:r>
+        <w:lastRenderedPageBreak/>
+        <w:t xml:space="preserve">If the preference is enabled (by default it isn’t), a full amount capture is attempted prior to acknowledging the order with Klarna. If the capture is successful, the DW order’s payment transaction is marked as Paid, which can be checked in the Business Manager. </w:t>
+      </w:r>
+    </w:p>
+    <w:p>
+      <w:r>
+        <w:rPr>
+          <w:noProof/>
+        </w:rPr>
+        <w:drawing>
+          <wp:inline distT="0" distB="0" distL="0" distR="0" wp14:anchorId="464D50B7" wp14:editId="1F1E647C">
+            <wp:extent cx="3739112" cy="2529444"/>
+            <wp:effectExtent l="0" t="0" r="0" b="0"/>
+            <wp:docPr id="4" name="Picture 4"/>
+            <wp:cNvGraphicFramePr>
+              <a:graphicFrameLocks xmlns:a="http://schemas.openxmlformats.org/drawingml/2006/main" noChangeAspect="1"/>
+            </wp:cNvGraphicFramePr>
+            <a:graphic xmlns:a="http://schemas.openxmlformats.org/drawingml/2006/main">
+              <a:graphicData uri="http://schemas.openxmlformats.org/drawingml/2006/picture">
+                <pic:pic xmlns:pic="http://schemas.openxmlformats.org/drawingml/2006/picture">
+                  <pic:nvPicPr>
+                    <pic:cNvPr id="0" name="Picture 1"/>
+                    <pic:cNvPicPr>
+                      <a:picLocks noChangeAspect="1" noChangeArrowheads="1"/>
+                    </pic:cNvPicPr>
+                  </pic:nvPicPr>
+                  <pic:blipFill>
+                    <a:blip r:embed="rId15">
+                      <a:extLst>
+                        <a:ext uri="{28A0092B-C50C-407E-A947-70E740481C1C}">
+                          <a14:useLocalDpi xmlns:a14="http://schemas.microsoft.com/office/drawing/2010/main" val="0"/>
+                        </a:ext>
+                      </a:extLst>
+                    </a:blip>
+                    <a:srcRect/>
+                    <a:stretch>
+                      <a:fillRect/>
+                    </a:stretch>
+                  </pic:blipFill>
+                  <pic:spPr bwMode="auto">
+                    <a:xfrm>
+                      <a:off x="0" y="0"/>
+                      <a:ext cx="3770252" cy="2550510"/>
+                    </a:xfrm>
+                    <a:prstGeom prst="rect">
+                      <a:avLst/>
+                    </a:prstGeom>
+                    <a:noFill/>
+                    <a:ln>
+                      <a:noFill/>
+                    </a:ln>
+                  </pic:spPr>
+                </pic:pic>
+              </a:graphicData>
+            </a:graphic>
+          </wp:inline>
+        </w:drawing>
+      </w:r>
+    </w:p>
+    <w:p>
+      <w:r>
+        <w:t>The order will be marked as “</w:t>
+      </w:r>
+      <w:r>
+        <w:rPr>
+          <w:i/>
+          <w:iCs/>
+        </w:rPr>
+        <w:t>Captured</w:t>
+      </w:r>
+      <w:r>
+        <w:t xml:space="preserve">” in the Klarna’s Merchant Dashboard. </w:t>
+      </w:r>
+    </w:p>
+    <w:p>
+      <w:r>
+        <w:rPr>
+          <w:noProof/>
+        </w:rPr>
+        <w:drawing>
+          <wp:inline distT="0" distB="0" distL="0" distR="0" wp14:anchorId="62A408C8" wp14:editId="51B5D8DE">
+            <wp:extent cx="3865418" cy="3238572"/>
+            <wp:effectExtent l="0" t="0" r="0" b="0"/>
+            <wp:docPr id="7" name="Picture 7"/>
+            <wp:cNvGraphicFramePr>
+              <a:graphicFrameLocks xmlns:a="http://schemas.openxmlformats.org/drawingml/2006/main" noChangeAspect="1"/>
+            </wp:cNvGraphicFramePr>
+            <a:graphic xmlns:a="http://schemas.openxmlformats.org/drawingml/2006/main">
+              <a:graphicData uri="http://schemas.openxmlformats.org/drawingml/2006/picture">
+                <pic:pic xmlns:pic="http://schemas.openxmlformats.org/drawingml/2006/picture">
+                  <pic:nvPicPr>
+                    <pic:cNvPr id="0" name="Picture 2"/>
+                    <pic:cNvPicPr>
+                      <a:picLocks noChangeAspect="1" noChangeArrowheads="1"/>
+                    </pic:cNvPicPr>
+                  </pic:nvPicPr>
+                  <pic:blipFill>
+                    <a:blip r:embed="rId16" cstate="print">
+                      <a:extLst>
+                        <a:ext uri="{28A0092B-C50C-407E-A947-70E740481C1C}">
+                          <a14:useLocalDpi xmlns:a14="http://schemas.microsoft.com/office/drawing/2010/main" val="0"/>
+                        </a:ext>
+                      </a:extLst>
+                    </a:blip>
+                    <a:srcRect/>
+                    <a:stretch>
+                      <a:fillRect/>
+                    </a:stretch>
+                  </pic:blipFill>
+                  <pic:spPr bwMode="auto">
+                    <a:xfrm>
+                      <a:off x="0" y="0"/>
+                      <a:ext cx="3892890" cy="3261589"/>
+                    </a:xfrm>
+                    <a:prstGeom prst="rect">
+                      <a:avLst/>
+                    </a:prstGeom>
+                    <a:noFill/>
+                    <a:ln>
+                      <a:noFill/>
+                    </a:ln>
+                  </pic:spPr>
+                </pic:pic>
+              </a:graphicData>
+            </a:graphic>
+          </wp:inline>
+        </w:drawing>
+      </w:r>
+    </w:p>
+    <w:p>
+      <w:r>
+        <w:t>If the capture is unsuccessful, an error will be logged in the custom error log.</w:t>
+      </w:r>
+    </w:p>
+    <w:p/>
+    <w:p/>
+    <w:p>
+      <w:pPr>
+        <w:pStyle w:val="Heading2"/>
+      </w:pPr>
       <w:bookmarkStart w:id="11" w:name="_Toc535941103"/>
       <w:r>
         <w:t>Widget customizations</w:t>
@@ -3305,77 +3430,30 @@
           <w:rStyle w:val="SubtleEmphasis"/>
           <w:i w:val="0"/>
         </w:rPr>
-        <w:t xml:space="preserve">The merchant will need a configured </w:t>
-      </w:r>
-      <w:proofErr w:type="spellStart"/>
+        <w:t>The merchant will need a configured Klarna Payments account</w:t>
+      </w:r>
       <w:r>
         <w:rPr>
           <w:rStyle w:val="SubtleEmphasis"/>
           <w:i w:val="0"/>
         </w:rPr>
-        <w:t>Klarna</w:t>
-      </w:r>
-      <w:proofErr w:type="spellEnd"/>
-      <w:r>
+        <w:t>.</w:t>
+      </w:r>
+    </w:p>
+    <w:p>
+      <w:pPr>
         <w:rPr>
           <w:rStyle w:val="SubtleEmphasis"/>
           <w:i w:val="0"/>
         </w:rPr>
-        <w:t xml:space="preserve"> Payments account</w:t>
-      </w:r>
+      </w:pPr>
       <w:r>
         <w:rPr>
           <w:rStyle w:val="SubtleEmphasis"/>
           <w:i w:val="0"/>
         </w:rPr>
-        <w:t>.</w:t>
-      </w:r>
-    </w:p>
-    <w:p>
-      <w:pPr>
-        <w:rPr>
-          <w:rStyle w:val="SubtleEmphasis"/>
-          <w:i w:val="0"/>
-        </w:rPr>
-      </w:pPr>
-      <w:r>
-        <w:rPr>
-          <w:rStyle w:val="SubtleEmphasis"/>
-          <w:i w:val="0"/>
-        </w:rPr>
-        <w:t xml:space="preserve">The merchant can style the </w:t>
-      </w:r>
-      <w:proofErr w:type="spellStart"/>
-      <w:r>
-        <w:rPr>
-          <w:rStyle w:val="SubtleEmphasis"/>
-          <w:i w:val="0"/>
-        </w:rPr>
-        <w:t>Klarna</w:t>
-      </w:r>
-      <w:proofErr w:type="spellEnd"/>
-      <w:r>
-        <w:rPr>
-          <w:rStyle w:val="SubtleEmphasis"/>
-          <w:i w:val="0"/>
-        </w:rPr>
-        <w:t xml:space="preserve"> Payments widget (skin), to make it </w:t>
-      </w:r>
-      <w:proofErr w:type="gramStart"/>
-      <w:r>
-        <w:rPr>
-          <w:rStyle w:val="SubtleEmphasis"/>
-          <w:i w:val="0"/>
-        </w:rPr>
-        <w:t>matching</w:t>
-      </w:r>
-      <w:proofErr w:type="gramEnd"/>
-      <w:r>
-        <w:rPr>
-          <w:rStyle w:val="SubtleEmphasis"/>
-          <w:i w:val="0"/>
-        </w:rPr>
-        <w:t xml:space="preserve"> the look and feel of their store.</w:t>
+        <w:lastRenderedPageBreak/>
+        <w:t>The merchant can style the Klarna Payments widget (skin), to make it matching the look and feel of their store.</w:t>
       </w:r>
       <w:r>
         <w:t xml:space="preserve"> </w:t>
@@ -3405,39 +3483,7 @@
           <w:rStyle w:val="SubtleEmphasis"/>
           <w:i w:val="0"/>
         </w:rPr>
-        <w:t>"</w:t>
-      </w:r>
-      <w:proofErr w:type="spellStart"/>
-      <w:r>
-        <w:rPr>
-          <w:rStyle w:val="SubtleEmphasis"/>
-          <w:i w:val="0"/>
-        </w:rPr>
-        <w:t>color_details</w:t>
-      </w:r>
-      <w:proofErr w:type="spellEnd"/>
-      <w:r>
-        <w:rPr>
-          <w:rStyle w:val="SubtleEmphasis"/>
-          <w:i w:val="0"/>
-        </w:rPr>
-        <w:t xml:space="preserve">" (site preference </w:t>
-      </w:r>
-      <w:proofErr w:type="spellStart"/>
-      <w:r>
-        <w:rPr>
-          <w:rStyle w:val="SubtleEmphasis"/>
-          <w:i w:val="0"/>
-        </w:rPr>
-        <w:t>kpColorDetails</w:t>
-      </w:r>
-      <w:proofErr w:type="spellEnd"/>
-      <w:r>
-        <w:rPr>
-          <w:rStyle w:val="SubtleEmphasis"/>
-          <w:i w:val="0"/>
-        </w:rPr>
-        <w:t>): "#C0FFEE"</w:t>
+        <w:t>"color_details" (site preference kpColorDetails): "#C0FFEE"</w:t>
       </w:r>
     </w:p>
     <w:p>
@@ -3457,39 +3503,7 @@
           <w:rStyle w:val="SubtleEmphasis"/>
           <w:i w:val="0"/>
         </w:rPr>
-        <w:t>"</w:t>
-      </w:r>
-      <w:proofErr w:type="spellStart"/>
-      <w:r>
-        <w:rPr>
-          <w:rStyle w:val="SubtleEmphasis"/>
-          <w:i w:val="0"/>
-        </w:rPr>
-        <w:t>color_button</w:t>
-      </w:r>
-      <w:proofErr w:type="spellEnd"/>
-      <w:r>
-        <w:rPr>
-          <w:rStyle w:val="SubtleEmphasis"/>
-          <w:i w:val="0"/>
-        </w:rPr>
-        <w:t xml:space="preserve">" (site preference </w:t>
-      </w:r>
-      <w:proofErr w:type="spellStart"/>
-      <w:r>
-        <w:rPr>
-          <w:rStyle w:val="SubtleEmphasis"/>
-          <w:i w:val="0"/>
-        </w:rPr>
-        <w:t>kpColorButton</w:t>
-      </w:r>
-      <w:proofErr w:type="spellEnd"/>
-      <w:r>
-        <w:rPr>
-          <w:rStyle w:val="SubtleEmphasis"/>
-          <w:i w:val="0"/>
-        </w:rPr>
-        <w:t>): "#C0FFEE"</w:t>
+        <w:t>"color_button" (site preference kpColorButton): "#C0FFEE"</w:t>
       </w:r>
     </w:p>
     <w:p>
@@ -3509,39 +3523,7 @@
           <w:rStyle w:val="SubtleEmphasis"/>
           <w:i w:val="0"/>
         </w:rPr>
-        <w:t>"</w:t>
-      </w:r>
-      <w:proofErr w:type="spellStart"/>
-      <w:r>
-        <w:rPr>
-          <w:rStyle w:val="SubtleEmphasis"/>
-          <w:i w:val="0"/>
-        </w:rPr>
-        <w:t>color_button_text</w:t>
-      </w:r>
-      <w:proofErr w:type="spellEnd"/>
-      <w:r>
-        <w:rPr>
-          <w:rStyle w:val="SubtleEmphasis"/>
-          <w:i w:val="0"/>
-        </w:rPr>
-        <w:t xml:space="preserve">" (site preference </w:t>
-      </w:r>
-      <w:proofErr w:type="spellStart"/>
-      <w:r>
-        <w:rPr>
-          <w:rStyle w:val="SubtleEmphasis"/>
-          <w:i w:val="0"/>
-        </w:rPr>
-        <w:t>kpColorButtonText</w:t>
-      </w:r>
-      <w:proofErr w:type="spellEnd"/>
-      <w:r>
-        <w:rPr>
-          <w:rStyle w:val="SubtleEmphasis"/>
-          <w:i w:val="0"/>
-        </w:rPr>
-        <w:t>): "#C0FFEE"</w:t>
+        <w:t>"color_button_text" (site preference kpColorButtonText): "#C0FFEE"</w:t>
       </w:r>
     </w:p>
     <w:p>
@@ -3561,39 +3543,7 @@
           <w:rStyle w:val="SubtleEmphasis"/>
           <w:i w:val="0"/>
         </w:rPr>
-        <w:t>"</w:t>
-      </w:r>
-      <w:proofErr w:type="spellStart"/>
-      <w:r>
-        <w:rPr>
-          <w:rStyle w:val="SubtleEmphasis"/>
-          <w:i w:val="0"/>
-        </w:rPr>
-        <w:t>color_checkbox</w:t>
-      </w:r>
-      <w:proofErr w:type="spellEnd"/>
-      <w:r>
-        <w:rPr>
-          <w:rStyle w:val="SubtleEmphasis"/>
-          <w:i w:val="0"/>
-        </w:rPr>
-        <w:t xml:space="preserve">" (site preference </w:t>
-      </w:r>
-      <w:proofErr w:type="spellStart"/>
-      <w:r>
-        <w:rPr>
-          <w:rStyle w:val="SubtleEmphasis"/>
-          <w:i w:val="0"/>
-        </w:rPr>
-        <w:t>kpColorCheckbox</w:t>
-      </w:r>
-      <w:proofErr w:type="spellEnd"/>
-      <w:r>
-        <w:rPr>
-          <w:rStyle w:val="SubtleEmphasis"/>
-          <w:i w:val="0"/>
-        </w:rPr>
-        <w:t>): "#C0FFEE"</w:t>
+        <w:t>"color_checkbox" (site preference kpColorCheckbox): "#C0FFEE"</w:t>
       </w:r>
     </w:p>
     <w:p>
@@ -3613,39 +3563,7 @@
           <w:rStyle w:val="SubtleEmphasis"/>
           <w:i w:val="0"/>
         </w:rPr>
-        <w:t>"</w:t>
-      </w:r>
-      <w:proofErr w:type="spellStart"/>
-      <w:r>
-        <w:rPr>
-          <w:rStyle w:val="SubtleEmphasis"/>
-          <w:i w:val="0"/>
-        </w:rPr>
-        <w:t>color_checkbox_checkmark</w:t>
-      </w:r>
-      <w:proofErr w:type="spellEnd"/>
-      <w:r>
-        <w:rPr>
-          <w:rStyle w:val="SubtleEmphasis"/>
-          <w:i w:val="0"/>
-        </w:rPr>
-        <w:t xml:space="preserve">" (site preference </w:t>
-      </w:r>
-      <w:proofErr w:type="spellStart"/>
-      <w:r>
-        <w:rPr>
-          <w:rStyle w:val="SubtleEmphasis"/>
-          <w:i w:val="0"/>
-        </w:rPr>
-        <w:t>kpCheckboxCheckmark</w:t>
-      </w:r>
-      <w:proofErr w:type="spellEnd"/>
-      <w:r>
-        <w:rPr>
-          <w:rStyle w:val="SubtleEmphasis"/>
-          <w:i w:val="0"/>
-        </w:rPr>
-        <w:t>): "#C0FFEE"</w:t>
+        <w:t>"color_checkbox_checkmark" (site preference kpCheckboxCheckmark): "#C0FFEE"</w:t>
       </w:r>
     </w:p>
     <w:p>
@@ -3665,39 +3583,7 @@
           <w:rStyle w:val="SubtleEmphasis"/>
           <w:i w:val="0"/>
         </w:rPr>
-        <w:t>"</w:t>
-      </w:r>
-      <w:proofErr w:type="spellStart"/>
-      <w:r>
-        <w:rPr>
-          <w:rStyle w:val="SubtleEmphasis"/>
-          <w:i w:val="0"/>
-        </w:rPr>
-        <w:t>color_header</w:t>
-      </w:r>
-      <w:proofErr w:type="spellEnd"/>
-      <w:r>
-        <w:rPr>
-          <w:rStyle w:val="SubtleEmphasis"/>
-          <w:i w:val="0"/>
-        </w:rPr>
-        <w:t xml:space="preserve">"(site preference </w:t>
-      </w:r>
-      <w:proofErr w:type="spellStart"/>
-      <w:r>
-        <w:rPr>
-          <w:rStyle w:val="SubtleEmphasis"/>
-          <w:i w:val="0"/>
-        </w:rPr>
-        <w:t>kpColorHeader</w:t>
-      </w:r>
-      <w:proofErr w:type="spellEnd"/>
-      <w:r>
-        <w:rPr>
-          <w:rStyle w:val="SubtleEmphasis"/>
-          <w:i w:val="0"/>
-        </w:rPr>
-        <w:t>): "#C0FFEE"</w:t>
+        <w:t>"color_header"(site preference kpColorHeader): "#C0FFEE"</w:t>
       </w:r>
     </w:p>
     <w:p>
@@ -3717,39 +3603,7 @@
           <w:rStyle w:val="SubtleEmphasis"/>
           <w:i w:val="0"/>
         </w:rPr>
-        <w:t>"</w:t>
-      </w:r>
-      <w:proofErr w:type="spellStart"/>
-      <w:r>
-        <w:rPr>
-          <w:rStyle w:val="SubtleEmphasis"/>
-          <w:i w:val="0"/>
-        </w:rPr>
-        <w:t>color_link</w:t>
-      </w:r>
-      <w:proofErr w:type="spellEnd"/>
-      <w:r>
-        <w:rPr>
-          <w:rStyle w:val="SubtleEmphasis"/>
-          <w:i w:val="0"/>
-        </w:rPr>
-        <w:t xml:space="preserve">"(site preference </w:t>
-      </w:r>
-      <w:proofErr w:type="spellStart"/>
-      <w:r>
-        <w:rPr>
-          <w:rStyle w:val="SubtleEmphasis"/>
-          <w:i w:val="0"/>
-        </w:rPr>
-        <w:t>kpColorLink</w:t>
-      </w:r>
-      <w:proofErr w:type="spellEnd"/>
-      <w:r>
-        <w:rPr>
-          <w:rStyle w:val="SubtleEmphasis"/>
-          <w:i w:val="0"/>
-        </w:rPr>
-        <w:t>): "#C0FFEE"</w:t>
+        <w:t>"color_link"(site preference kpColorLink): "#C0FFEE"</w:t>
       </w:r>
     </w:p>
     <w:p>
@@ -3769,39 +3623,7 @@
           <w:rStyle w:val="SubtleEmphasis"/>
           <w:i w:val="0"/>
         </w:rPr>
-        <w:t>"</w:t>
-      </w:r>
-      <w:proofErr w:type="spellStart"/>
-      <w:r>
-        <w:rPr>
-          <w:rStyle w:val="SubtleEmphasis"/>
-          <w:i w:val="0"/>
-        </w:rPr>
-        <w:t>color_border</w:t>
-      </w:r>
-      <w:proofErr w:type="spellEnd"/>
-      <w:r>
-        <w:rPr>
-          <w:rStyle w:val="SubtleEmphasis"/>
-          <w:i w:val="0"/>
-        </w:rPr>
-        <w:t xml:space="preserve">"(site preference </w:t>
-      </w:r>
-      <w:proofErr w:type="spellStart"/>
-      <w:r>
-        <w:rPr>
-          <w:rStyle w:val="SubtleEmphasis"/>
-          <w:i w:val="0"/>
-        </w:rPr>
-        <w:t>kpColorBorder</w:t>
-      </w:r>
-      <w:proofErr w:type="spellEnd"/>
-      <w:r>
-        <w:rPr>
-          <w:rStyle w:val="SubtleEmphasis"/>
-          <w:i w:val="0"/>
-        </w:rPr>
-        <w:t>): "#C0FFEE"</w:t>
+        <w:t>"color_border"(site preference kpColorBorder): "#C0FFEE"</w:t>
       </w:r>
     </w:p>
     <w:p>
@@ -3821,39 +3643,7 @@
           <w:rStyle w:val="SubtleEmphasis"/>
           <w:i w:val="0"/>
         </w:rPr>
-        <w:t>"</w:t>
-      </w:r>
-      <w:proofErr w:type="spellStart"/>
-      <w:r>
-        <w:rPr>
-          <w:rStyle w:val="SubtleEmphasis"/>
-          <w:i w:val="0"/>
-        </w:rPr>
-        <w:t>color_border_selected</w:t>
-      </w:r>
-      <w:proofErr w:type="spellEnd"/>
-      <w:r>
-        <w:rPr>
-          <w:rStyle w:val="SubtleEmphasis"/>
-          <w:i w:val="0"/>
-        </w:rPr>
-        <w:t xml:space="preserve">"(site preference </w:t>
-      </w:r>
-      <w:proofErr w:type="spellStart"/>
-      <w:r>
-        <w:rPr>
-          <w:rStyle w:val="SubtleEmphasis"/>
-          <w:i w:val="0"/>
-        </w:rPr>
-        <w:t>kpBorderSelected</w:t>
-      </w:r>
-      <w:proofErr w:type="spellEnd"/>
-      <w:r>
-        <w:rPr>
-          <w:rStyle w:val="SubtleEmphasis"/>
-          <w:i w:val="0"/>
-        </w:rPr>
-        <w:t>): "#C0FFEE"</w:t>
+        <w:t>"color_border_selected"(site preference kpBorderSelected): "#C0FFEE"</w:t>
       </w:r>
     </w:p>
     <w:p>
@@ -3873,39 +3663,7 @@
           <w:rStyle w:val="SubtleEmphasis"/>
           <w:i w:val="0"/>
         </w:rPr>
-        <w:t>"</w:t>
-      </w:r>
-      <w:proofErr w:type="spellStart"/>
-      <w:r>
-        <w:rPr>
-          <w:rStyle w:val="SubtleEmphasis"/>
-          <w:i w:val="0"/>
-        </w:rPr>
-        <w:t>color_text</w:t>
-      </w:r>
-      <w:proofErr w:type="spellEnd"/>
-      <w:r>
-        <w:rPr>
-          <w:rStyle w:val="SubtleEmphasis"/>
-          <w:i w:val="0"/>
-        </w:rPr>
-        <w:t xml:space="preserve">"(site preference </w:t>
-      </w:r>
-      <w:proofErr w:type="spellStart"/>
-      <w:r>
-        <w:rPr>
-          <w:rStyle w:val="SubtleEmphasis"/>
-          <w:i w:val="0"/>
-        </w:rPr>
-        <w:t>kpColorText</w:t>
-      </w:r>
-      <w:proofErr w:type="spellEnd"/>
-      <w:r>
-        <w:rPr>
-          <w:rStyle w:val="SubtleEmphasis"/>
-          <w:i w:val="0"/>
-        </w:rPr>
-        <w:t>): "#C0FFEE"</w:t>
+        <w:t>"color_text"(site preference kpColorText): "#C0FFEE"</w:t>
       </w:r>
     </w:p>
     <w:p>
@@ -3925,39 +3683,7 @@
           <w:rStyle w:val="SubtleEmphasis"/>
           <w:i w:val="0"/>
         </w:rPr>
-        <w:t>"</w:t>
-      </w:r>
-      <w:proofErr w:type="spellStart"/>
-      <w:r>
-        <w:rPr>
-          <w:rStyle w:val="SubtleEmphasis"/>
-          <w:i w:val="0"/>
-        </w:rPr>
-        <w:t>color_text_secondary</w:t>
-      </w:r>
-      <w:proofErr w:type="spellEnd"/>
-      <w:r>
-        <w:rPr>
-          <w:rStyle w:val="SubtleEmphasis"/>
-          <w:i w:val="0"/>
-        </w:rPr>
-        <w:t xml:space="preserve">"(site preference </w:t>
-      </w:r>
-      <w:proofErr w:type="spellStart"/>
-      <w:r>
-        <w:rPr>
-          <w:rStyle w:val="SubtleEmphasis"/>
-          <w:i w:val="0"/>
-        </w:rPr>
-        <w:t>kpColorTextSecondary</w:t>
-      </w:r>
-      <w:proofErr w:type="spellEnd"/>
-      <w:r>
-        <w:rPr>
-          <w:rStyle w:val="SubtleEmphasis"/>
-          <w:i w:val="0"/>
-        </w:rPr>
-        <w:t>): "#C0FFEE"</w:t>
+        <w:t>"color_text_secondary"(site preference kpColorTextSecondary): "#C0FFEE"</w:t>
       </w:r>
     </w:p>
     <w:p>
@@ -3977,57 +3703,24 @@
           <w:rStyle w:val="SubtleEmphasis"/>
           <w:i w:val="0"/>
         </w:rPr>
-        <w:t>"</w:t>
-      </w:r>
-      <w:proofErr w:type="spellStart"/>
-      <w:r>
+        <w:t>"radius_border"(site preference kpRadiusBorder): "0px"</w:t>
+      </w:r>
+    </w:p>
+    <w:p>
+      <w:pPr>
+        <w:pStyle w:val="Standard1"/>
         <w:rPr>
           <w:rStyle w:val="SubtleEmphasis"/>
           <w:i w:val="0"/>
         </w:rPr>
-        <w:t>radius_border</w:t>
-      </w:r>
-      <w:proofErr w:type="spellEnd"/>
-      <w:r>
-        <w:rPr>
-          <w:rStyle w:val="SubtleEmphasis"/>
-          <w:i w:val="0"/>
-        </w:rPr>
-        <w:t xml:space="preserve">"(site preference </w:t>
-      </w:r>
-      <w:proofErr w:type="spellStart"/>
-      <w:r>
-        <w:rPr>
-          <w:rStyle w:val="SubtleEmphasis"/>
-          <w:i w:val="0"/>
-        </w:rPr>
-        <w:t>kpRadiusBorder</w:t>
-      </w:r>
-      <w:proofErr w:type="spellEnd"/>
-      <w:r>
-        <w:rPr>
-          <w:rStyle w:val="SubtleEmphasis"/>
-          <w:i w:val="0"/>
-        </w:rPr>
-        <w:t>): "0px"</w:t>
-      </w:r>
-    </w:p>
-    <w:p>
-      <w:pPr>
-        <w:pStyle w:val="Standard1"/>
-        <w:rPr>
-          <w:rStyle w:val="SubtleEmphasis"/>
-          <w:i w:val="0"/>
-        </w:rPr>
       </w:pPr>
       <w:r>
         <w:rPr>
           <w:noProof/>
           <w:lang w:val="bg-BG" w:eastAsia="bg-BG" w:bidi="ar-SA"/>
         </w:rPr>
-        <w:lastRenderedPageBreak/>
         <w:drawing>
-          <wp:inline distT="0" distB="0" distL="0" distR="0" wp14:anchorId="4F5A37B0" wp14:editId="53173B98">
+          <wp:inline distT="0" distB="0" distL="0" distR="0" wp14:anchorId="5CF9022D" wp14:editId="57D564EB">
             <wp:extent cx="5940000" cy="3006000"/>
             <wp:effectExtent l="0" t="0" r="0" b="0"/>
             <wp:docPr id="13" name="Picture 13" descr="https://developers.klarna.com/uploads/media/57dfcc928139d/KC_color_customized.png"/>
@@ -4044,7 +3737,7 @@
                     </pic:cNvPicPr>
                   </pic:nvPicPr>
                   <pic:blipFill>
-                    <a:blip r:embed="rId15">
+                    <a:blip r:embed="rId17">
                       <a:extLst>
                         <a:ext uri="{28A0092B-C50C-407E-A947-70E740481C1C}">
                           <a14:useLocalDpi xmlns:a14="http://schemas.microsoft.com/office/drawing/2010/main" val="0"/>
@@ -4100,24 +3793,16 @@
       <w:r>
         <w:t>The payment method name “</w:t>
       </w:r>
-      <w:proofErr w:type="spellStart"/>
       <w:r>
         <w:rPr>
           <w:i/>
         </w:rPr>
-        <w:t>Klarna</w:t>
-      </w:r>
-      <w:proofErr w:type="spellEnd"/>
-      <w:r>
-        <w:rPr>
-          <w:i/>
-        </w:rPr>
-        <w:t xml:space="preserve"> Payments</w:t>
+        <w:t>Klarna Payments</w:t>
       </w:r>
       <w:r>
         <w:t>” may be customized via the “</w:t>
       </w:r>
-      <w:hyperlink r:id="rId16" w:history="1">
+      <w:hyperlink r:id="rId18" w:history="1">
         <w:r>
           <w:rPr>
             <w:i/>
@@ -4131,7 +3816,7 @@
         </w:rPr>
         <w:t> &gt;  </w:t>
       </w:r>
-      <w:hyperlink r:id="rId17" w:history="1">
+      <w:hyperlink r:id="rId19" w:history="1">
         <w:r>
           <w:rPr>
             <w:i/>
@@ -4154,8 +3839,9 @@
         <w:rPr>
           <w:noProof/>
         </w:rPr>
+        <w:lastRenderedPageBreak/>
         <w:drawing>
-          <wp:inline distT="0" distB="0" distL="0" distR="0" wp14:anchorId="7B49855B" wp14:editId="0CCC8068">
+          <wp:inline distT="0" distB="0" distL="0" distR="0" wp14:anchorId="308D6CC7" wp14:editId="3C92ED3A">
             <wp:extent cx="6188710" cy="2274570"/>
             <wp:effectExtent l="0" t="0" r="0" b="0"/>
             <wp:docPr id="3" name="Picture 3"/>
@@ -4170,7 +3856,7 @@
                     <pic:cNvPicPr/>
                   </pic:nvPicPr>
                   <pic:blipFill>
-                    <a:blip r:embed="rId18"/>
+                    <a:blip r:embed="rId20"/>
                     <a:stretch>
                       <a:fillRect/>
                     </a:stretch>
@@ -4211,26 +3897,13 @@
         <w:pStyle w:val="Heading2"/>
       </w:pPr>
       <w:r>
-        <w:t xml:space="preserve">Configure </w:t>
-      </w:r>
-      <w:proofErr w:type="spellStart"/>
-      <w:r>
-        <w:t>Klarna</w:t>
-      </w:r>
-      <w:proofErr w:type="spellEnd"/>
-      <w:r>
-        <w:t xml:space="preserve"> On-Site Messaging</w:t>
+        <w:t>Configure Klarna On-Site Messaging</w:t>
       </w:r>
     </w:p>
     <w:p/>
     <w:p>
-      <w:proofErr w:type="spellStart"/>
-      <w:r>
-        <w:t>Klarna</w:t>
-      </w:r>
-      <w:proofErr w:type="spellEnd"/>
-      <w:r>
-        <w:t xml:space="preserve"> On-Site Messaging may be configured via “</w:t>
+      <w:r>
+        <w:t>Klarna On-Site Messaging may be configured via “</w:t>
       </w:r>
       <w:r>
         <w:rPr>
@@ -4241,14 +3914,12 @@
       <w:r>
         <w:t>”. The settings are located within the “</w:t>
       </w:r>
-      <w:proofErr w:type="spellStart"/>
       <w:r>
         <w:rPr>
           <w:i/>
         </w:rPr>
         <w:t>Klarna_Payments</w:t>
       </w:r>
-      <w:proofErr w:type="spellEnd"/>
       <w:r>
         <w:t>” preference group</w:t>
       </w:r>
@@ -4261,9 +3932,8 @@
         <w:rPr>
           <w:noProof/>
         </w:rPr>
-        <w:lastRenderedPageBreak/>
         <w:drawing>
-          <wp:inline distT="0" distB="0" distL="0" distR="0" wp14:anchorId="55A7A918" wp14:editId="1C0ED5C3">
+          <wp:inline distT="0" distB="0" distL="0" distR="0" wp14:anchorId="6BA3A93A" wp14:editId="00A00A23">
             <wp:extent cx="5618563" cy="1900142"/>
             <wp:effectExtent l="0" t="0" r="1270" b="5080"/>
             <wp:docPr id="9" name="Picture 9"/>
@@ -4280,7 +3950,7 @@
                     </pic:cNvPicPr>
                   </pic:nvPicPr>
                   <pic:blipFill>
-                    <a:blip r:embed="rId19">
+                    <a:blip r:embed="rId21">
                       <a:extLst>
                         <a:ext uri="{28A0092B-C50C-407E-A947-70E740481C1C}">
                           <a14:useLocalDpi xmlns:a14="http://schemas.microsoft.com/office/drawing/2010/main" val="0"/>
@@ -4386,8 +4056,9 @@
         <w:rPr>
           <w:noProof/>
         </w:rPr>
+        <w:lastRenderedPageBreak/>
         <w:drawing>
-          <wp:inline distT="0" distB="0" distL="0" distR="0">
+          <wp:inline distT="0" distB="0" distL="0" distR="0" wp14:anchorId="16B1A221" wp14:editId="37A5956C">
             <wp:extent cx="3430673" cy="2614718"/>
             <wp:effectExtent l="0" t="0" r="0" b="0"/>
             <wp:docPr id="5" name="Picture 5"/>
@@ -4404,7 +4075,7 @@
                     </pic:cNvPicPr>
                   </pic:nvPicPr>
                   <pic:blipFill>
-                    <a:blip r:embed="rId20" cstate="print">
+                    <a:blip r:embed="rId22" cstate="print">
                       <a:extLst>
                         <a:ext uri="{28A0092B-C50C-407E-A947-70E740481C1C}">
                           <a14:useLocalDpi xmlns:a14="http://schemas.microsoft.com/office/drawing/2010/main" val="0"/>
@@ -4453,9 +4124,8 @@
         <w:rPr>
           <w:noProof/>
         </w:rPr>
-        <w:lastRenderedPageBreak/>
         <w:drawing>
-          <wp:inline distT="0" distB="0" distL="0" distR="0">
+          <wp:inline distT="0" distB="0" distL="0" distR="0" wp14:anchorId="66620F82" wp14:editId="5AF9EA75">
             <wp:extent cx="3405416" cy="2854385"/>
             <wp:effectExtent l="0" t="0" r="0" b="0"/>
             <wp:docPr id="6" name="Picture 6"/>
@@ -4472,7 +4142,7 @@
                     </pic:cNvPicPr>
                   </pic:nvPicPr>
                   <pic:blipFill>
-                    <a:blip r:embed="rId21" cstate="print">
+                    <a:blip r:embed="rId23" cstate="print">
                       <a:extLst>
                         <a:ext uri="{28A0092B-C50C-407E-A947-70E740481C1C}">
                           <a14:useLocalDpi xmlns:a14="http://schemas.microsoft.com/office/drawing/2010/main" val="0"/>
@@ -4519,15 +4189,7 @@
         <w:ind w:left="0"/>
       </w:pPr>
       <w:r>
-        <w:t xml:space="preserve">For more information, please refer to the </w:t>
-      </w:r>
-      <w:proofErr w:type="spellStart"/>
-      <w:r>
-        <w:t>Klarna</w:t>
-      </w:r>
-      <w:proofErr w:type="spellEnd"/>
-      <w:r>
-        <w:t xml:space="preserve"> Resources Portal:</w:t>
+        <w:t>For more information, please refer to the Klarna Resources Portal:</w:t>
       </w:r>
     </w:p>
     <w:p>
@@ -4535,7 +4197,7 @@
         <w:pStyle w:val="Standard1"/>
         <w:ind w:left="0"/>
       </w:pPr>
-      <w:hyperlink r:id="rId22" w:history="1">
+      <w:hyperlink r:id="rId24" w:history="1">
         <w:r>
           <w:rPr>
             <w:rStyle w:val="Hyperlink"/>
@@ -4766,13 +4428,8 @@
             <w:tcW w:w="2126" w:type="dxa"/>
           </w:tcPr>
           <w:p>
-            <w:proofErr w:type="spellStart"/>
-            <w:r>
-              <w:t>Klarna</w:t>
-            </w:r>
-            <w:proofErr w:type="spellEnd"/>
-            <w:r>
-              <w:t xml:space="preserve"> Payments Order ID</w:t>
+            <w:r>
+              <w:t>Klarna Payments Order ID</w:t>
             </w:r>
           </w:p>
         </w:tc>
@@ -4781,11 +4438,9 @@
             <w:tcW w:w="2696" w:type="dxa"/>
           </w:tcPr>
           <w:p>
-            <w:proofErr w:type="spellStart"/>
             <w:r>
               <w:t>kpOrderID</w:t>
             </w:r>
-            <w:proofErr w:type="spellEnd"/>
           </w:p>
         </w:tc>
         <w:tc>
@@ -4797,23 +4452,7 @@
               <w:t>H</w:t>
             </w:r>
             <w:r>
-              <w:t xml:space="preserve">olding the </w:t>
-            </w:r>
-            <w:proofErr w:type="spellStart"/>
-            <w:r>
-              <w:t>Klarna</w:t>
-            </w:r>
-            <w:proofErr w:type="spellEnd"/>
-            <w:r>
-              <w:t xml:space="preserve"> Payments Order ID, if </w:t>
-            </w:r>
-            <w:proofErr w:type="spellStart"/>
-            <w:r>
-              <w:t>Klarna</w:t>
-            </w:r>
-            <w:proofErr w:type="spellEnd"/>
-            <w:r>
-              <w:t xml:space="preserve"> Payments is used for the specific order</w:t>
+              <w:t>olding the Klarna Payments Order ID, if Klarna Payments is used for the specific order</w:t>
             </w:r>
           </w:p>
         </w:tc>
@@ -4837,11 +4476,9 @@
             <w:tcW w:w="2696" w:type="dxa"/>
           </w:tcPr>
           <w:p>
-            <w:proofErr w:type="spellStart"/>
             <w:r>
               <w:t>kpVCNBrand</w:t>
             </w:r>
-            <w:proofErr w:type="spellEnd"/>
           </w:p>
         </w:tc>
         <w:tc>
@@ -4853,26 +4490,10 @@
               <w:t>H</w:t>
             </w:r>
             <w:r>
-              <w:t xml:space="preserve">olding the </w:t>
-            </w:r>
-            <w:proofErr w:type="spellStart"/>
-            <w:r>
-              <w:t>Klarna</w:t>
-            </w:r>
-            <w:proofErr w:type="spellEnd"/>
-            <w:r>
-              <w:t xml:space="preserve"> Payments</w:t>
-            </w:r>
-            <w:r>
-              <w:t xml:space="preserve"> Virtual Card Network </w:t>
-            </w:r>
-            <w:proofErr w:type="gramStart"/>
-            <w:r>
-              <w:t>card</w:t>
-            </w:r>
-            <w:proofErr w:type="gramEnd"/>
-            <w:r>
-              <w:t xml:space="preserve"> Brand</w:t>
+              <w:t>olding the Klarna Payments</w:t>
+            </w:r>
+            <w:r>
+              <w:t xml:space="preserve"> Virtual Card Network card Brand</w:t>
             </w:r>
           </w:p>
         </w:tc>
@@ -4896,11 +4517,9 @@
             <w:tcW w:w="2696" w:type="dxa"/>
           </w:tcPr>
           <w:p>
-            <w:proofErr w:type="spellStart"/>
             <w:r>
               <w:t>kpVCNCSC</w:t>
             </w:r>
-            <w:proofErr w:type="spellEnd"/>
           </w:p>
         </w:tc>
         <w:tc>
@@ -4912,26 +4531,10 @@
               <w:t>H</w:t>
             </w:r>
             <w:r>
-              <w:t xml:space="preserve">olding the </w:t>
-            </w:r>
-            <w:proofErr w:type="spellStart"/>
-            <w:r>
-              <w:t>Klarna</w:t>
-            </w:r>
-            <w:proofErr w:type="spellEnd"/>
-            <w:r>
-              <w:t xml:space="preserve"> Payments</w:t>
-            </w:r>
-            <w:r>
-              <w:t xml:space="preserve"> Virtual Card Network card </w:t>
-            </w:r>
-            <w:proofErr w:type="spellStart"/>
-            <w:r>
-              <w:t>csc</w:t>
-            </w:r>
-            <w:proofErr w:type="spellEnd"/>
-            <w:r>
-              <w:t xml:space="preserve"> (encrypted)</w:t>
+              <w:t>olding the Klarna Payments</w:t>
+            </w:r>
+            <w:r>
+              <w:t xml:space="preserve"> Virtual Card Network card csc (encrypted)</w:t>
             </w:r>
           </w:p>
         </w:tc>
@@ -4955,11 +4558,9 @@
             <w:tcW w:w="2696" w:type="dxa"/>
           </w:tcPr>
           <w:p>
-            <w:proofErr w:type="spellStart"/>
             <w:r>
               <w:t>kpVCNExpirationMonth</w:t>
             </w:r>
-            <w:proofErr w:type="spellEnd"/>
           </w:p>
         </w:tc>
         <w:tc>
@@ -4971,15 +4572,7 @@
               <w:t>H</w:t>
             </w:r>
             <w:r>
-              <w:t xml:space="preserve">olding the </w:t>
-            </w:r>
-            <w:proofErr w:type="spellStart"/>
-            <w:r>
-              <w:t>Klarna</w:t>
-            </w:r>
-            <w:proofErr w:type="spellEnd"/>
-            <w:r>
-              <w:t xml:space="preserve"> Payments</w:t>
+              <w:t>olding the Klarna Payments</w:t>
             </w:r>
             <w:r>
               <w:t xml:space="preserve"> Virtual Card Network card expiration month</w:t>
@@ -5006,11 +4599,9 @@
             <w:tcW w:w="2696" w:type="dxa"/>
           </w:tcPr>
           <w:p>
-            <w:proofErr w:type="spellStart"/>
             <w:r>
               <w:t>kpVCNExpirationYear</w:t>
             </w:r>
-            <w:proofErr w:type="spellEnd"/>
           </w:p>
         </w:tc>
         <w:tc>
@@ -5022,15 +4613,7 @@
               <w:t>H</w:t>
             </w:r>
             <w:r>
-              <w:t xml:space="preserve">olding the </w:t>
-            </w:r>
-            <w:proofErr w:type="spellStart"/>
-            <w:r>
-              <w:t>Klarna</w:t>
-            </w:r>
-            <w:proofErr w:type="spellEnd"/>
-            <w:r>
-              <w:t xml:space="preserve"> Payments</w:t>
+              <w:t>olding the Klarna Payments</w:t>
             </w:r>
             <w:r>
               <w:t xml:space="preserve"> Virtual Card Network card expiration year</w:t>
@@ -5057,11 +4640,9 @@
             <w:tcW w:w="2696" w:type="dxa"/>
           </w:tcPr>
           <w:p>
-            <w:proofErr w:type="spellStart"/>
             <w:r>
               <w:t>kpVCNPAN</w:t>
             </w:r>
-            <w:proofErr w:type="spellEnd"/>
           </w:p>
         </w:tc>
         <w:tc>
@@ -5073,15 +4654,7 @@
               <w:t>H</w:t>
             </w:r>
             <w:r>
-              <w:t xml:space="preserve">olding the </w:t>
-            </w:r>
-            <w:proofErr w:type="spellStart"/>
-            <w:r>
-              <w:t>Klarna</w:t>
-            </w:r>
-            <w:proofErr w:type="spellEnd"/>
-            <w:r>
-              <w:t xml:space="preserve"> Payments</w:t>
+              <w:t>olding the Klarna Payments</w:t>
             </w:r>
             <w:r>
               <w:t xml:space="preserve"> Virtual Card Network card pan (encrypted)</w:t>
@@ -5108,11 +4681,9 @@
             <w:tcW w:w="2696" w:type="dxa"/>
           </w:tcPr>
           <w:p>
-            <w:proofErr w:type="spellStart"/>
             <w:r>
               <w:t>kpVCNHolder</w:t>
             </w:r>
-            <w:proofErr w:type="spellEnd"/>
           </w:p>
         </w:tc>
         <w:tc>
@@ -5124,15 +4695,7 @@
               <w:t>H</w:t>
             </w:r>
             <w:r>
-              <w:t xml:space="preserve">olding the </w:t>
-            </w:r>
-            <w:proofErr w:type="spellStart"/>
-            <w:r>
-              <w:t>Klarna</w:t>
-            </w:r>
-            <w:proofErr w:type="spellEnd"/>
-            <w:r>
-              <w:t xml:space="preserve"> Payments</w:t>
+              <w:t>olding the Klarna Payments</w:t>
             </w:r>
             <w:r>
               <w:t xml:space="preserve"> Virtual Card Network card holder name</w:t>
@@ -5159,11 +4722,9 @@
             <w:tcW w:w="2696" w:type="dxa"/>
           </w:tcPr>
           <w:p>
-            <w:proofErr w:type="spellStart"/>
             <w:r>
               <w:t>kpIsVCN</w:t>
             </w:r>
-            <w:proofErr w:type="spellEnd"/>
           </w:p>
         </w:tc>
         <w:tc>
@@ -5243,12 +4804,10 @@
         <w:pStyle w:val="Heading3"/>
       </w:pPr>
       <w:bookmarkStart w:id="17" w:name="_Toc535941108"/>
-      <w:proofErr w:type="spellStart"/>
       <w:r>
         <w:t>PaymentTransaction</w:t>
       </w:r>
       <w:bookmarkEnd w:id="17"/>
-      <w:proofErr w:type="spellEnd"/>
     </w:p>
     <w:p>
       <w:pPr>
@@ -5259,14 +4818,12 @@
       </w:pPr>
     </w:p>
     <w:p>
-      <w:proofErr w:type="spellStart"/>
       <w:r>
         <w:rPr>
           <w:rStyle w:val="Strong"/>
         </w:rPr>
         <w:t>PaymentTransaction</w:t>
       </w:r>
-      <w:proofErr w:type="spellEnd"/>
       <w:r>
         <w:rPr>
           <w:caps/>
@@ -5410,11 +4967,9 @@
                 <w:szCs w:val="18"/>
               </w:rPr>
             </w:pPr>
-            <w:proofErr w:type="spellStart"/>
             <w:r>
               <w:t>kpFraudStatus</w:t>
             </w:r>
-            <w:proofErr w:type="spellEnd"/>
           </w:p>
         </w:tc>
         <w:tc>
@@ -5430,23 +4985,13 @@
                 <w:szCs w:val="18"/>
               </w:rPr>
             </w:pPr>
-            <w:proofErr w:type="spellStart"/>
             <w:r>
               <w:rPr>
                 <w:rFonts w:ascii="Tahoma" w:hAnsi="Tahoma" w:cs="Tahoma"/>
                 <w:sz w:val="18"/>
                 <w:szCs w:val="18"/>
               </w:rPr>
-              <w:t>Klarna</w:t>
-            </w:r>
-            <w:proofErr w:type="spellEnd"/>
-            <w:r>
-              <w:rPr>
-                <w:rFonts w:ascii="Tahoma" w:hAnsi="Tahoma" w:cs="Tahoma"/>
-                <w:sz w:val="18"/>
-                <w:szCs w:val="18"/>
-              </w:rPr>
-              <w:t xml:space="preserve"> Payments order fraud status</w:t>
+              <w:t>Klarna Payments order fraud status</w:t>
             </w:r>
           </w:p>
         </w:tc>
@@ -5491,13 +5036,8 @@
         <w:fldChar w:fldCharType="end"/>
       </w:r>
       <w:r>
-        <w:t xml:space="preserve">. </w:t>
-      </w:r>
-      <w:proofErr w:type="spellStart"/>
-      <w:r>
-        <w:t>PaymentTransaction</w:t>
-      </w:r>
-      <w:proofErr w:type="spellEnd"/>
+        <w:t>. PaymentTransaction</w:t>
+      </w:r>
       <w:r>
         <w:t xml:space="preserve"> system object attributes.</w:t>
       </w:r>
@@ -5508,24 +5048,20 @@
         <w:pStyle w:val="Heading3"/>
       </w:pPr>
       <w:bookmarkStart w:id="18" w:name="_Toc535941109"/>
-      <w:proofErr w:type="spellStart"/>
       <w:r>
         <w:lastRenderedPageBreak/>
         <w:t>OrderPaymentInstrument</w:t>
       </w:r>
       <w:bookmarkEnd w:id="18"/>
-      <w:proofErr w:type="spellEnd"/>
     </w:p>
     <w:p/>
     <w:p>
-      <w:proofErr w:type="spellStart"/>
       <w:r>
         <w:rPr>
           <w:rStyle w:val="Strong"/>
         </w:rPr>
         <w:t>OrderPaymentInstrument</w:t>
       </w:r>
-      <w:proofErr w:type="spellEnd"/>
       <w:r>
         <w:t xml:space="preserve"> system object has been extended with the following custom attributes:</w:t>
       </w:r>
@@ -5640,23 +5176,13 @@
                 <w:szCs w:val="18"/>
               </w:rPr>
             </w:pPr>
-            <w:proofErr w:type="spellStart"/>
             <w:r>
               <w:rPr>
                 <w:rFonts w:ascii="Tahoma" w:hAnsi="Tahoma" w:cs="Tahoma"/>
                 <w:sz w:val="18"/>
                 <w:szCs w:val="18"/>
               </w:rPr>
-              <w:t>Klarna</w:t>
-            </w:r>
-            <w:proofErr w:type="spellEnd"/>
-            <w:r>
-              <w:rPr>
-                <w:rFonts w:ascii="Tahoma" w:hAnsi="Tahoma" w:cs="Tahoma"/>
-                <w:sz w:val="18"/>
-                <w:szCs w:val="18"/>
-              </w:rPr>
-              <w:t xml:space="preserve"> Payment Category ID</w:t>
+              <w:t>Klarna Payment Category ID</w:t>
             </w:r>
           </w:p>
         </w:tc>
@@ -5668,12 +5194,10 @@
             <w:pPr>
               <w:pStyle w:val="BodyText"/>
             </w:pPr>
-            <w:hyperlink r:id="rId23" w:history="1">
-              <w:proofErr w:type="spellStart"/>
+            <w:hyperlink r:id="rId25" w:history="1">
               <w:r>
                 <w:t>klarnaPaymentCategoryID</w:t>
               </w:r>
-              <w:proofErr w:type="spellEnd"/>
             </w:hyperlink>
           </w:p>
         </w:tc>
@@ -5696,25 +5220,7 @@
                 <w:sz w:val="18"/>
                 <w:szCs w:val="18"/>
               </w:rPr>
-              <w:t xml:space="preserve">Holds ID of </w:t>
-            </w:r>
-            <w:proofErr w:type="spellStart"/>
-            <w:r>
-              <w:rPr>
-                <w:rFonts w:ascii="Tahoma" w:hAnsi="Tahoma" w:cs="Tahoma"/>
-                <w:sz w:val="18"/>
-                <w:szCs w:val="18"/>
-              </w:rPr>
-              <w:t>Klarna</w:t>
-            </w:r>
-            <w:proofErr w:type="spellEnd"/>
-            <w:r>
-              <w:rPr>
-                <w:rFonts w:ascii="Tahoma" w:hAnsi="Tahoma" w:cs="Tahoma"/>
-                <w:sz w:val="18"/>
-                <w:szCs w:val="18"/>
-              </w:rPr>
-              <w:t xml:space="preserve"> payment </w:t>
+              <w:t xml:space="preserve">Holds ID of Klarna payment </w:t>
             </w:r>
             <w:r>
               <w:rPr>
@@ -5753,23 +5259,13 @@
                 <w:szCs w:val="18"/>
               </w:rPr>
             </w:pPr>
-            <w:proofErr w:type="spellStart"/>
             <w:r>
               <w:rPr>
                 <w:rFonts w:ascii="Tahoma" w:hAnsi="Tahoma" w:cs="Tahoma"/>
                 <w:sz w:val="18"/>
                 <w:szCs w:val="18"/>
               </w:rPr>
-              <w:t>Klarna</w:t>
-            </w:r>
-            <w:proofErr w:type="spellEnd"/>
-            <w:r>
-              <w:rPr>
-                <w:rFonts w:ascii="Tahoma" w:hAnsi="Tahoma" w:cs="Tahoma"/>
-                <w:sz w:val="18"/>
-                <w:szCs w:val="18"/>
-              </w:rPr>
-              <w:t xml:space="preserve"> Payment Category Name</w:t>
+              <w:t>Klarna Payment Category Name</w:t>
             </w:r>
           </w:p>
         </w:tc>
@@ -5781,11 +5277,9 @@
             <w:pPr>
               <w:pStyle w:val="BodyText"/>
             </w:pPr>
-            <w:proofErr w:type="spellStart"/>
             <w:r>
               <w:t>klarnaPaymentCategoryName</w:t>
             </w:r>
-            <w:proofErr w:type="spellEnd"/>
           </w:p>
         </w:tc>
         <w:tc>
@@ -5807,25 +5301,7 @@
                 <w:sz w:val="18"/>
                 <w:szCs w:val="18"/>
               </w:rPr>
-              <w:t xml:space="preserve">Holds name of </w:t>
-            </w:r>
-            <w:proofErr w:type="spellStart"/>
-            <w:r>
-              <w:rPr>
-                <w:rFonts w:ascii="Tahoma" w:hAnsi="Tahoma" w:cs="Tahoma"/>
-                <w:sz w:val="18"/>
-                <w:szCs w:val="18"/>
-              </w:rPr>
-              <w:t>Klarna</w:t>
-            </w:r>
-            <w:proofErr w:type="spellEnd"/>
-            <w:r>
-              <w:rPr>
-                <w:rFonts w:ascii="Tahoma" w:hAnsi="Tahoma" w:cs="Tahoma"/>
-                <w:sz w:val="18"/>
-                <w:szCs w:val="18"/>
-              </w:rPr>
-              <w:t xml:space="preserve"> payment category.</w:t>
+              <w:t>Holds name of Klarna payment category.</w:t>
             </w:r>
           </w:p>
         </w:tc>
@@ -5870,15 +5346,7 @@
         <w:fldChar w:fldCharType="end"/>
       </w:r>
       <w:r>
-        <w:t xml:space="preserve">. </w:t>
-      </w:r>
-      <w:proofErr w:type="spellStart"/>
-      <w:r>
-        <w:t>OrderPaymentInstrument</w:t>
-      </w:r>
-      <w:proofErr w:type="spellEnd"/>
-      <w:r>
-        <w:t xml:space="preserve"> system object attributes.</w:t>
+        <w:t>. OrderPaymentInstrument system object attributes.</w:t>
       </w:r>
     </w:p>
     <w:p/>
@@ -5898,12 +5366,10 @@
         <w:pStyle w:val="Heading3"/>
       </w:pPr>
       <w:bookmarkStart w:id="20" w:name="_Toc535941111"/>
-      <w:proofErr w:type="spellStart"/>
       <w:r>
         <w:t>KlarnaCountries</w:t>
       </w:r>
       <w:bookmarkEnd w:id="20"/>
-      <w:proofErr w:type="spellEnd"/>
     </w:p>
     <w:p>
       <w:pPr>
@@ -5921,7 +5387,7 @@
           <w:lang w:val="bg-BG" w:eastAsia="bg-BG" w:bidi="ar-SA"/>
         </w:rPr>
         <w:drawing>
-          <wp:inline distT="0" distB="0" distL="0" distR="0" wp14:anchorId="7C8658D7" wp14:editId="490B1A94">
+          <wp:inline distT="0" distB="0" distL="0" distR="0" wp14:anchorId="40A46A7D" wp14:editId="7E960B08">
             <wp:extent cx="5940000" cy="2282400"/>
             <wp:effectExtent l="0" t="0" r="0" b="0"/>
             <wp:docPr id="20" name="Picture 20"/>
@@ -5936,7 +5402,7 @@
                     <pic:cNvPicPr/>
                   </pic:nvPicPr>
                   <pic:blipFill>
-                    <a:blip r:embed="rId24"/>
+                    <a:blip r:embed="rId26"/>
                     <a:stretch>
                       <a:fillRect/>
                     </a:stretch>
@@ -5958,51 +5424,17 @@
       </w:r>
     </w:p>
     <w:p>
-      <w:proofErr w:type="spellStart"/>
       <w:r>
         <w:rPr>
           <w:rStyle w:val="Strong"/>
         </w:rPr>
         <w:t>KlarnaCountries</w:t>
       </w:r>
-      <w:proofErr w:type="spellEnd"/>
-      <w:r>
-        <w:t xml:space="preserve"> custom object holds the corresponding locale for each </w:t>
-      </w:r>
-      <w:proofErr w:type="spellStart"/>
-      <w:r>
-        <w:t>Klarna</w:t>
-      </w:r>
-      <w:proofErr w:type="spellEnd"/>
-      <w:r>
-        <w:t xml:space="preserve"> Payments endpoint</w:t>
-      </w:r>
-      <w:r>
-        <w:t xml:space="preserve">. Even if you have locales that are not supported by </w:t>
-      </w:r>
-      <w:proofErr w:type="spellStart"/>
-      <w:r>
-        <w:t>Klarna</w:t>
-      </w:r>
-      <w:proofErr w:type="spellEnd"/>
-      <w:r>
-        <w:t xml:space="preserve"> Payments we recommend </w:t>
-      </w:r>
-      <w:proofErr w:type="gramStart"/>
-      <w:r>
-        <w:t>to make</w:t>
-      </w:r>
-      <w:proofErr w:type="gramEnd"/>
-      <w:r>
-        <w:t xml:space="preserve"> a corresponding entry in the custom object for that locale (you can use one of the other endpoints). Thus, on the billing page of the unsupported locale you will have the </w:t>
-      </w:r>
-      <w:proofErr w:type="spellStart"/>
-      <w:r>
-        <w:t>Klarna</w:t>
-      </w:r>
-      <w:proofErr w:type="spellEnd"/>
-      <w:r>
-        <w:t xml:space="preserve"> Payments widget showing an appropriate message like below: </w:t>
+      <w:r>
+        <w:t xml:space="preserve"> custom object holds the corresponding locale for each Klarna Payments endpoint</w:t>
+      </w:r>
+      <w:r>
+        <w:t xml:space="preserve">. Even if you have locales that are not supported by Klarna Payments we recommend to make a corresponding entry in the custom object for that locale (you can use one of the other endpoints). Thus, on the billing page of the unsupported locale you will have the Klarna Payments widget showing an appropriate message like below: </w:t>
       </w:r>
     </w:p>
     <w:p/>
@@ -6010,14 +5442,12 @@
       <w:r>
         <w:t xml:space="preserve">The table below describes attributes of the </w:t>
       </w:r>
-      <w:proofErr w:type="spellStart"/>
       <w:r>
         <w:rPr>
           <w:rStyle w:val="Strong"/>
         </w:rPr>
         <w:t>KlarnaCountries</w:t>
       </w:r>
-      <w:proofErr w:type="spellEnd"/>
       <w:r>
         <w:t xml:space="preserve"> custom object:</w:t>
       </w:r>
@@ -6158,13 +5588,8 @@
             <w:tcW w:w="2326" w:type="dxa"/>
           </w:tcPr>
           <w:p>
-            <w:proofErr w:type="spellStart"/>
-            <w:r>
-              <w:t>Klarna</w:t>
-            </w:r>
-            <w:proofErr w:type="spellEnd"/>
-            <w:r>
-              <w:t xml:space="preserve"> Locale</w:t>
+            <w:r>
+              <w:t>Klarna Locale</w:t>
             </w:r>
           </w:p>
         </w:tc>
@@ -6173,11 +5598,9 @@
             <w:tcW w:w="2340" w:type="dxa"/>
           </w:tcPr>
           <w:p>
-            <w:proofErr w:type="spellStart"/>
             <w:r>
               <w:t>klarnaLocale</w:t>
             </w:r>
-            <w:proofErr w:type="spellEnd"/>
           </w:p>
         </w:tc>
         <w:tc>
@@ -6206,11 +5629,9 @@
             <w:tcW w:w="2340" w:type="dxa"/>
           </w:tcPr>
           <w:p>
-            <w:proofErr w:type="spellStart"/>
             <w:r>
               <w:t>credentialID</w:t>
             </w:r>
-            <w:proofErr w:type="spellEnd"/>
           </w:p>
         </w:tc>
         <w:tc>
@@ -6243,11 +5664,9 @@
             <w:tcW w:w="2340" w:type="dxa"/>
           </w:tcPr>
           <w:p>
-            <w:proofErr w:type="spellStart"/>
             <w:r>
               <w:t>shippingCountries</w:t>
             </w:r>
-            <w:proofErr w:type="spellEnd"/>
           </w:p>
         </w:tc>
         <w:tc>
@@ -6276,11 +5695,9 @@
             <w:tcW w:w="2340" w:type="dxa"/>
           </w:tcPr>
           <w:p>
-            <w:proofErr w:type="spellStart"/>
             <w:r>
               <w:t>showShippingOptions</w:t>
             </w:r>
-            <w:proofErr w:type="spellEnd"/>
           </w:p>
         </w:tc>
         <w:tc>
@@ -6309,11 +5726,9 @@
             <w:tcW w:w="2340" w:type="dxa"/>
           </w:tcPr>
           <w:p>
-            <w:proofErr w:type="spellStart"/>
             <w:r>
               <w:t>showShippingCountries</w:t>
             </w:r>
-            <w:proofErr w:type="spellEnd"/>
           </w:p>
         </w:tc>
         <w:tc>
@@ -6362,15 +5777,7 @@
         <w:fldChar w:fldCharType="end"/>
       </w:r>
       <w:r>
-        <w:t xml:space="preserve">. </w:t>
-      </w:r>
-      <w:proofErr w:type="spellStart"/>
-      <w:r>
-        <w:t>KlarnaCountries</w:t>
-      </w:r>
-      <w:proofErr w:type="spellEnd"/>
-      <w:r>
-        <w:t xml:space="preserve"> custom object attributes.</w:t>
+        <w:t>. KlarnaCountries custom object attributes.</w:t>
       </w:r>
     </w:p>
     <w:p/>
@@ -6391,29 +5798,22 @@
         <w:pStyle w:val="Heading3"/>
       </w:pPr>
       <w:bookmarkStart w:id="22" w:name="_Toc535941113"/>
-      <w:proofErr w:type="spellStart"/>
-      <w:r>
+      <w:r>
+        <w:t>Klarna_Payments group</w:t>
+      </w:r>
+      <w:bookmarkEnd w:id="22"/>
+    </w:p>
+    <w:p/>
+    <w:p>
+      <w:r>
+        <w:t>The site custom preferences have been extended with a new group called “</w:t>
+      </w:r>
+      <w:r>
+        <w:rPr>
+          <w:rStyle w:val="SubtleEmphasis"/>
+        </w:rPr>
         <w:t>Klarna_Payments</w:t>
       </w:r>
-      <w:proofErr w:type="spellEnd"/>
-      <w:r>
-        <w:t xml:space="preserve"> group</w:t>
-      </w:r>
-      <w:bookmarkEnd w:id="22"/>
-    </w:p>
-    <w:p/>
-    <w:p>
-      <w:r>
-        <w:t>The site custom preferences have been extended with a new group called “</w:t>
-      </w:r>
-      <w:proofErr w:type="spellStart"/>
-      <w:r>
-        <w:rPr>
-          <w:rStyle w:val="SubtleEmphasis"/>
-        </w:rPr>
-        <w:t>Klarna_Payments</w:t>
-      </w:r>
-      <w:proofErr w:type="spellEnd"/>
       <w:r>
         <w:t>”.</w:t>
       </w:r>
@@ -6501,23 +5901,7 @@
           </w:tcPr>
           <w:p>
             <w:r>
-              <w:t xml:space="preserve">Send </w:t>
-            </w:r>
-            <w:proofErr w:type="spellStart"/>
-            <w:r>
-              <w:t>product_url</w:t>
-            </w:r>
-            <w:proofErr w:type="spellEnd"/>
-            <w:r>
-              <w:t xml:space="preserve"> and </w:t>
-            </w:r>
-            <w:proofErr w:type="spellStart"/>
-            <w:r>
-              <w:t>image_url</w:t>
-            </w:r>
-            <w:proofErr w:type="spellEnd"/>
-            <w:r>
-              <w:t xml:space="preserve"> </w:t>
+              <w:t>Auto-capture</w:t>
             </w:r>
           </w:p>
         </w:tc>
@@ -6526,11 +5910,48 @@
             <w:tcW w:w="3061" w:type="dxa"/>
           </w:tcPr>
           <w:p>
-            <w:proofErr w:type="spellStart"/>
+            <w:r>
+              <w:t>kpAutoCapture</w:t>
+            </w:r>
+          </w:p>
+          <w:p/>
+        </w:tc>
+        <w:tc>
+          <w:tcPr>
+            <w:tcW w:w="4350" w:type="dxa"/>
+          </w:tcPr>
+          <w:p>
+            <w:r>
+              <w:t>If enabled, a full capture will be attempted automatically prior to order acknowledge. If disabled, the merchant needs to manually capture the order amount from the KP dashboard.</w:t>
+            </w:r>
+          </w:p>
+        </w:tc>
+      </w:tr>
+      <w:tr>
+        <w:trPr>
+          <w:trHeight w:val="907"/>
+        </w:trPr>
+        <w:tc>
+          <w:tcPr>
+            <w:tcW w:w="2126" w:type="dxa"/>
+          </w:tcPr>
+          <w:p>
+            <w:r>
+              <w:t>Send product_url and image_url</w:t>
+            </w:r>
+            <w:r>
+              <w:t xml:space="preserve"> </w:t>
+            </w:r>
+          </w:p>
+        </w:tc>
+        <w:tc>
+          <w:tcPr>
+            <w:tcW w:w="3061" w:type="dxa"/>
+          </w:tcPr>
+          <w:p>
             <w:r>
               <w:t>sendProductAndImageURLs</w:t>
             </w:r>
-            <w:proofErr w:type="spellEnd"/>
           </w:p>
         </w:tc>
         <w:tc>
@@ -6545,47 +5966,7 @@
               <w:t>,</w:t>
             </w:r>
             <w:r>
-              <w:t xml:space="preserve"> </w:t>
-            </w:r>
-            <w:proofErr w:type="spellStart"/>
-            <w:r>
-              <w:t>product_url</w:t>
-            </w:r>
-            <w:proofErr w:type="spellEnd"/>
-            <w:r>
-              <w:t xml:space="preserve"> and </w:t>
-            </w:r>
-            <w:proofErr w:type="spellStart"/>
-            <w:r>
-              <w:t>image_url</w:t>
-            </w:r>
-            <w:proofErr w:type="spellEnd"/>
-            <w:r>
-              <w:t xml:space="preserve"> fields in </w:t>
-            </w:r>
-            <w:proofErr w:type="spellStart"/>
-            <w:r>
-              <w:t>Klarna</w:t>
-            </w:r>
-            <w:proofErr w:type="spellEnd"/>
-            <w:r>
-              <w:t xml:space="preserve"> Payments create session call will be included in API call, otherwise </w:t>
-            </w:r>
-            <w:proofErr w:type="spellStart"/>
-            <w:r>
-              <w:t>product_url</w:t>
-            </w:r>
-            <w:proofErr w:type="spellEnd"/>
-            <w:r>
-              <w:t xml:space="preserve"> and </w:t>
-            </w:r>
-            <w:proofErr w:type="spellStart"/>
-            <w:r>
-              <w:t>image_url</w:t>
-            </w:r>
-            <w:proofErr w:type="spellEnd"/>
-            <w:r>
-              <w:t xml:space="preserve"> fields will not be populated</w:t>
+              <w:t xml:space="preserve"> product_url and image_url fields in Klarna Payments create session call will be included in API call, otherwise product_url and image_url fields will not be populated</w:t>
             </w:r>
             <w:r>
               <w:t>.</w:t>
@@ -6650,34 +6031,19 @@
           </w:tcPr>
           <w:p>
             <w:r>
-              <w:t xml:space="preserve">The field from SCC order (basket) object that is mapped to merchant_reference2 field from </w:t>
-            </w:r>
-            <w:proofErr w:type="spellStart"/>
-            <w:r>
-              <w:t>klarna</w:t>
-            </w:r>
-            <w:proofErr w:type="spellEnd"/>
-            <w:r>
-              <w:t xml:space="preserve"> API request</w:t>
+              <w:t>The field from SCC order (basket) object that is mapped to merchant_reference2 field from klarna API request</w:t>
             </w:r>
             <w:r>
               <w:t>.</w:t>
             </w:r>
           </w:p>
           <w:p>
-            <w:proofErr w:type="gramStart"/>
-            <w:r>
-              <w:t>Has to</w:t>
-            </w:r>
-            <w:proofErr w:type="gramEnd"/>
-            <w:r>
-              <w:t xml:space="preserve"> be one of the class attributes of SCC </w:t>
-            </w:r>
-            <w:proofErr w:type="spellStart"/>
+            <w:r>
+              <w:t xml:space="preserve">Has to be one of the class attributes of SCC </w:t>
+            </w:r>
             <w:r>
               <w:t>LineItemCtnr</w:t>
             </w:r>
-            <w:proofErr w:type="spellEnd"/>
             <w:r>
               <w:t>. Note that for complex data structures result may not always be as expected.</w:t>
             </w:r>
@@ -6703,11 +6069,9 @@
             <w:tcW w:w="3061" w:type="dxa"/>
           </w:tcPr>
           <w:p>
-            <w:proofErr w:type="spellStart"/>
             <w:r>
               <w:t>kpColorBorder</w:t>
             </w:r>
-            <w:proofErr w:type="spellEnd"/>
           </w:p>
         </w:tc>
         <w:tc>
@@ -6716,21 +6080,8 @@
           </w:tcPr>
           <w:p>
             <w:r>
-              <w:t xml:space="preserve">CSS hex color to be used in </w:t>
-            </w:r>
-            <w:proofErr w:type="spellStart"/>
-            <w:r>
-              <w:t>Klarna</w:t>
-            </w:r>
-            <w:proofErr w:type="spellEnd"/>
-            <w:r>
-              <w:t xml:space="preserve"> Payments </w:t>
-            </w:r>
-            <w:proofErr w:type="spellStart"/>
-            <w:r>
-              <w:t>iFrame</w:t>
-            </w:r>
-            <w:proofErr w:type="spellEnd"/>
+              <w:t>CSS hex color to be used in Klarna Payments iFrame</w:t>
+            </w:r>
           </w:p>
         </w:tc>
       </w:tr>
@@ -6753,11 +6104,9 @@
             <w:tcW w:w="3061" w:type="dxa"/>
           </w:tcPr>
           <w:p>
-            <w:proofErr w:type="spellStart"/>
             <w:r>
               <w:t>kpColorBorderSelected</w:t>
             </w:r>
-            <w:proofErr w:type="spellEnd"/>
           </w:p>
         </w:tc>
         <w:tc>
@@ -6766,21 +6115,8 @@
           </w:tcPr>
           <w:p>
             <w:r>
-              <w:t xml:space="preserve">CSS hex color to be used in </w:t>
-            </w:r>
-            <w:proofErr w:type="spellStart"/>
-            <w:r>
-              <w:t>Klarna</w:t>
-            </w:r>
-            <w:proofErr w:type="spellEnd"/>
-            <w:r>
-              <w:t xml:space="preserve"> Payments </w:t>
-            </w:r>
-            <w:proofErr w:type="spellStart"/>
-            <w:r>
-              <w:t>iFrame</w:t>
-            </w:r>
-            <w:proofErr w:type="spellEnd"/>
+              <w:t>CSS hex color to be used in Klarna Payments iFrame</w:t>
+            </w:r>
           </w:p>
         </w:tc>
       </w:tr>
@@ -6803,11 +6139,9 @@
             <w:tcW w:w="3061" w:type="dxa"/>
           </w:tcPr>
           <w:p>
-            <w:proofErr w:type="spellStart"/>
             <w:r>
               <w:t>kpColorButton</w:t>
             </w:r>
-            <w:proofErr w:type="spellEnd"/>
           </w:p>
         </w:tc>
         <w:tc>
@@ -6816,21 +6150,8 @@
           </w:tcPr>
           <w:p>
             <w:r>
-              <w:t xml:space="preserve">CSS hex color to be used in </w:t>
-            </w:r>
-            <w:proofErr w:type="spellStart"/>
-            <w:r>
-              <w:t>Klarna</w:t>
-            </w:r>
-            <w:proofErr w:type="spellEnd"/>
-            <w:r>
-              <w:t xml:space="preserve"> Payments </w:t>
-            </w:r>
-            <w:proofErr w:type="spellStart"/>
-            <w:r>
-              <w:t>iFrame</w:t>
-            </w:r>
-            <w:proofErr w:type="spellEnd"/>
+              <w:t>CSS hex color to be used in Klarna Payments iFrame</w:t>
+            </w:r>
           </w:p>
         </w:tc>
       </w:tr>
@@ -6853,11 +6174,9 @@
             <w:tcW w:w="3061" w:type="dxa"/>
           </w:tcPr>
           <w:p>
-            <w:proofErr w:type="spellStart"/>
             <w:r>
               <w:t>kpColorButtonText</w:t>
             </w:r>
-            <w:proofErr w:type="spellEnd"/>
           </w:p>
         </w:tc>
         <w:tc>
@@ -6866,21 +6185,8 @@
           </w:tcPr>
           <w:p>
             <w:r>
-              <w:t xml:space="preserve">CSS hex color to be used in </w:t>
-            </w:r>
-            <w:proofErr w:type="spellStart"/>
-            <w:r>
-              <w:t>Klarna</w:t>
-            </w:r>
-            <w:proofErr w:type="spellEnd"/>
-            <w:r>
-              <w:t xml:space="preserve"> Payments </w:t>
-            </w:r>
-            <w:proofErr w:type="spellStart"/>
-            <w:r>
-              <w:t>iFrame</w:t>
-            </w:r>
-            <w:proofErr w:type="spellEnd"/>
+              <w:t>CSS hex color to be used in Klarna Payments iFrame</w:t>
+            </w:r>
           </w:p>
         </w:tc>
       </w:tr>
@@ -6903,11 +6209,9 @@
             <w:tcW w:w="3061" w:type="dxa"/>
           </w:tcPr>
           <w:p>
-            <w:proofErr w:type="spellStart"/>
             <w:r>
               <w:t>kpColorCheckbox</w:t>
             </w:r>
-            <w:proofErr w:type="spellEnd"/>
           </w:p>
         </w:tc>
         <w:tc>
@@ -6916,21 +6220,8 @@
           </w:tcPr>
           <w:p>
             <w:r>
-              <w:t xml:space="preserve">CSS hex color to be used in </w:t>
-            </w:r>
-            <w:proofErr w:type="spellStart"/>
-            <w:r>
-              <w:t>Klarna</w:t>
-            </w:r>
-            <w:proofErr w:type="spellEnd"/>
-            <w:r>
-              <w:t xml:space="preserve"> Payments </w:t>
-            </w:r>
-            <w:proofErr w:type="spellStart"/>
-            <w:r>
-              <w:t>iFrame</w:t>
-            </w:r>
-            <w:proofErr w:type="spellEnd"/>
+              <w:t>CSS hex color to be used in Klarna Payments iFrame</w:t>
+            </w:r>
           </w:p>
         </w:tc>
       </w:tr>
@@ -6971,11 +6262,9 @@
             <w:tcW w:w="3061" w:type="dxa"/>
           </w:tcPr>
           <w:p>
-            <w:proofErr w:type="spellStart"/>
             <w:r>
               <w:t>kpColorCheckboxCheckmark</w:t>
             </w:r>
-            <w:proofErr w:type="spellEnd"/>
           </w:p>
         </w:tc>
         <w:tc>
@@ -6984,21 +6273,8 @@
           </w:tcPr>
           <w:p>
             <w:r>
-              <w:t xml:space="preserve">CSS hex color to be used in </w:t>
-            </w:r>
-            <w:proofErr w:type="spellStart"/>
-            <w:r>
-              <w:t>Klarna</w:t>
-            </w:r>
-            <w:proofErr w:type="spellEnd"/>
-            <w:r>
-              <w:t xml:space="preserve"> Payments </w:t>
-            </w:r>
-            <w:proofErr w:type="spellStart"/>
-            <w:r>
-              <w:t>iFrame</w:t>
-            </w:r>
-            <w:proofErr w:type="spellEnd"/>
+              <w:t>CSS hex color to be used in Klarna Payments iFrame</w:t>
+            </w:r>
           </w:p>
         </w:tc>
       </w:tr>
@@ -7021,11 +6297,9 @@
             <w:tcW w:w="3061" w:type="dxa"/>
           </w:tcPr>
           <w:p>
-            <w:proofErr w:type="spellStart"/>
             <w:r>
               <w:t>kpColorDetails</w:t>
             </w:r>
-            <w:proofErr w:type="spellEnd"/>
           </w:p>
         </w:tc>
         <w:tc>
@@ -7034,21 +6308,8 @@
           </w:tcPr>
           <w:p>
             <w:r>
-              <w:t xml:space="preserve">CSS hex color to be used in </w:t>
-            </w:r>
-            <w:proofErr w:type="spellStart"/>
-            <w:r>
-              <w:t>Klarna</w:t>
-            </w:r>
-            <w:proofErr w:type="spellEnd"/>
-            <w:r>
-              <w:t xml:space="preserve"> Payments </w:t>
-            </w:r>
-            <w:proofErr w:type="spellStart"/>
-            <w:r>
-              <w:t>iFrame</w:t>
-            </w:r>
-            <w:proofErr w:type="spellEnd"/>
+              <w:t>CSS hex color to be used in Klarna Payments iFrame</w:t>
+            </w:r>
           </w:p>
         </w:tc>
       </w:tr>
@@ -7071,11 +6332,9 @@
             <w:tcW w:w="3061" w:type="dxa"/>
           </w:tcPr>
           <w:p>
-            <w:proofErr w:type="spellStart"/>
             <w:r>
               <w:t>kpColorHeader</w:t>
             </w:r>
-            <w:proofErr w:type="spellEnd"/>
           </w:p>
         </w:tc>
         <w:tc>
@@ -7084,21 +6343,8 @@
           </w:tcPr>
           <w:p>
             <w:r>
-              <w:t xml:space="preserve">CSS hex color to be used in </w:t>
-            </w:r>
-            <w:proofErr w:type="spellStart"/>
-            <w:r>
-              <w:t>Klarna</w:t>
-            </w:r>
-            <w:proofErr w:type="spellEnd"/>
-            <w:r>
-              <w:t xml:space="preserve"> Payments </w:t>
-            </w:r>
-            <w:proofErr w:type="spellStart"/>
-            <w:r>
-              <w:t>iFrame</w:t>
-            </w:r>
-            <w:proofErr w:type="spellEnd"/>
+              <w:t>CSS hex color to be used in Klarna Payments iFrame</w:t>
+            </w:r>
           </w:p>
         </w:tc>
       </w:tr>
@@ -7121,11 +6367,9 @@
             <w:tcW w:w="3061" w:type="dxa"/>
           </w:tcPr>
           <w:p>
-            <w:proofErr w:type="spellStart"/>
             <w:r>
               <w:t>kpColorLink</w:t>
             </w:r>
-            <w:proofErr w:type="spellEnd"/>
           </w:p>
         </w:tc>
         <w:tc>
@@ -7134,21 +6378,8 @@
           </w:tcPr>
           <w:p>
             <w:r>
-              <w:t xml:space="preserve">CSS hex color to be used in </w:t>
-            </w:r>
-            <w:proofErr w:type="spellStart"/>
-            <w:r>
-              <w:t>Klarna</w:t>
-            </w:r>
-            <w:proofErr w:type="spellEnd"/>
-            <w:r>
-              <w:t xml:space="preserve"> Payments </w:t>
-            </w:r>
-            <w:proofErr w:type="spellStart"/>
-            <w:r>
-              <w:t>iFrame</w:t>
-            </w:r>
-            <w:proofErr w:type="spellEnd"/>
+              <w:t>CSS hex color to be used in Klarna Payments iFrame</w:t>
+            </w:r>
           </w:p>
         </w:tc>
       </w:tr>
@@ -7171,11 +6402,9 @@
             <w:tcW w:w="3061" w:type="dxa"/>
           </w:tcPr>
           <w:p>
-            <w:proofErr w:type="spellStart"/>
             <w:r>
               <w:t>kpColorText</w:t>
             </w:r>
-            <w:proofErr w:type="spellEnd"/>
           </w:p>
         </w:tc>
         <w:tc>
@@ -7184,21 +6413,8 @@
           </w:tcPr>
           <w:p>
             <w:r>
-              <w:t xml:space="preserve">CSS hex color to be used in </w:t>
-            </w:r>
-            <w:proofErr w:type="spellStart"/>
-            <w:r>
-              <w:t>Klarna</w:t>
-            </w:r>
-            <w:proofErr w:type="spellEnd"/>
-            <w:r>
-              <w:t xml:space="preserve"> Payments </w:t>
-            </w:r>
-            <w:proofErr w:type="spellStart"/>
-            <w:r>
-              <w:t>iFrame</w:t>
-            </w:r>
-            <w:proofErr w:type="spellEnd"/>
+              <w:t>CSS hex color to be used in Klarna Payments iFrame</w:t>
+            </w:r>
           </w:p>
         </w:tc>
       </w:tr>
@@ -7221,11 +6437,9 @@
             <w:tcW w:w="3061" w:type="dxa"/>
           </w:tcPr>
           <w:p>
-            <w:proofErr w:type="spellStart"/>
             <w:r>
               <w:t>kpColorTextSecondary</w:t>
             </w:r>
-            <w:proofErr w:type="spellEnd"/>
           </w:p>
         </w:tc>
         <w:tc>
@@ -7234,21 +6448,8 @@
           </w:tcPr>
           <w:p>
             <w:r>
-              <w:t xml:space="preserve">CSS hex color to be used in </w:t>
-            </w:r>
-            <w:proofErr w:type="spellStart"/>
-            <w:r>
-              <w:t>Klarna</w:t>
-            </w:r>
-            <w:proofErr w:type="spellEnd"/>
-            <w:r>
-              <w:t xml:space="preserve"> Payments </w:t>
-            </w:r>
-            <w:proofErr w:type="spellStart"/>
-            <w:r>
-              <w:t>iFrame</w:t>
-            </w:r>
-            <w:proofErr w:type="spellEnd"/>
+              <w:t>CSS hex color to be used in Klarna Payments iFrame</w:t>
+            </w:r>
           </w:p>
         </w:tc>
       </w:tr>
@@ -7271,11 +6472,9 @@
             <w:tcW w:w="3061" w:type="dxa"/>
           </w:tcPr>
           <w:p>
-            <w:proofErr w:type="spellStart"/>
             <w:r>
               <w:t>kpRadiusBorder</w:t>
             </w:r>
-            <w:proofErr w:type="spellEnd"/>
           </w:p>
         </w:tc>
         <w:tc>
@@ -7284,21 +6483,8 @@
           </w:tcPr>
           <w:p>
             <w:r>
-              <w:t xml:space="preserve">Size (in pixels) of the border radius to be used in </w:t>
-            </w:r>
-            <w:proofErr w:type="spellStart"/>
-            <w:r>
-              <w:t>Klarna</w:t>
-            </w:r>
-            <w:proofErr w:type="spellEnd"/>
-            <w:r>
-              <w:t xml:space="preserve"> Payments </w:t>
-            </w:r>
-            <w:proofErr w:type="spellStart"/>
-            <w:r>
-              <w:t>iFrame</w:t>
-            </w:r>
-            <w:proofErr w:type="spellEnd"/>
+              <w:t>Size (in pixels) of the border radius to be used in Klarna Payments iFrame</w:t>
+            </w:r>
           </w:p>
         </w:tc>
       </w:tr>
@@ -7312,6 +6498,7 @@
           </w:tcPr>
           <w:p>
             <w:r>
+              <w:lastRenderedPageBreak/>
               <w:t>Attachments</w:t>
             </w:r>
           </w:p>
@@ -7321,11 +6508,9 @@
             <w:tcW w:w="3061" w:type="dxa"/>
           </w:tcPr>
           <w:p>
-            <w:proofErr w:type="spellStart"/>
             <w:r>
               <w:t>kpAttachments</w:t>
             </w:r>
-            <w:proofErr w:type="spellEnd"/>
           </w:p>
         </w:tc>
         <w:tc>
@@ -7334,15 +6519,7 @@
           </w:tcPr>
           <w:p>
             <w:r>
-              <w:t xml:space="preserve">Flag to </w:t>
-            </w:r>
-            <w:proofErr w:type="spellStart"/>
-            <w:r>
-              <w:t>swicth</w:t>
-            </w:r>
-            <w:proofErr w:type="spellEnd"/>
-            <w:r>
-              <w:t xml:space="preserve"> on/off the using of attachments when creating a session</w:t>
+              <w:t>Flag to swicth on/off the using of attachments when creating a session</w:t>
             </w:r>
             <w:r>
               <w:t>. Default is OFF.</w:t>
@@ -7369,11 +6546,9 @@
             <w:tcW w:w="3061" w:type="dxa"/>
           </w:tcPr>
           <w:p>
-            <w:proofErr w:type="spellStart"/>
             <w:r>
               <w:t>kpNotAvailableMessage</w:t>
             </w:r>
-            <w:proofErr w:type="spellEnd"/>
           </w:p>
         </w:tc>
         <w:tc>
@@ -7382,15 +6557,7 @@
           </w:tcPr>
           <w:p>
             <w:r>
-              <w:t xml:space="preserve">The </w:t>
-            </w:r>
-            <w:proofErr w:type="spellStart"/>
-            <w:r>
-              <w:t>Klarna</w:t>
-            </w:r>
-            <w:proofErr w:type="spellEnd"/>
-            <w:r>
-              <w:t xml:space="preserve"> Payment </w:t>
+              <w:t xml:space="preserve">The Klarna Payment </w:t>
             </w:r>
             <w:r>
               <w:t>not available message on billing page</w:t>
@@ -7470,23 +6637,13 @@
               </w:rPr>
               <w:t>"</w:t>
             </w:r>
-            <w:proofErr w:type="spellStart"/>
             <w:r>
               <w:rPr>
                 <w:rStyle w:val="sobjectv"/>
                 <w:rFonts w:ascii="Consolas" w:hAnsi="Consolas"/>
                 <w:color w:val="555555"/>
               </w:rPr>
-              <w:t>Klarna</w:t>
-            </w:r>
-            <w:proofErr w:type="spellEnd"/>
-            <w:r>
-              <w:rPr>
-                <w:rStyle w:val="sobjectv"/>
-                <w:rFonts w:ascii="Consolas" w:hAnsi="Consolas"/>
-                <w:color w:val="555555"/>
-              </w:rPr>
-              <w:t xml:space="preserve"> Payment not available</w:t>
+              <w:t>Klarna Payment not available</w:t>
             </w:r>
             <w:r>
               <w:rPr>
@@ -7538,23 +6695,13 @@
               </w:rPr>
               <w:t>"</w:t>
             </w:r>
-            <w:proofErr w:type="spellStart"/>
             <w:r>
               <w:rPr>
                 <w:rStyle w:val="sobjectv"/>
                 <w:rFonts w:ascii="Consolas" w:hAnsi="Consolas"/>
                 <w:color w:val="555555"/>
               </w:rPr>
-              <w:t>Klarna</w:t>
-            </w:r>
-            <w:proofErr w:type="spellEnd"/>
-            <w:r>
-              <w:rPr>
-                <w:rStyle w:val="sobjectv"/>
-                <w:rFonts w:ascii="Consolas" w:hAnsi="Consolas"/>
-                <w:color w:val="555555"/>
-              </w:rPr>
-              <w:t xml:space="preserve"> Payment not available</w:t>
+              <w:t>Klarna Payment not available</w:t>
             </w:r>
             <w:r>
               <w:rPr>
@@ -7593,7 +6740,6 @@
           </w:tcPr>
           <w:p>
             <w:r>
-              <w:lastRenderedPageBreak/>
               <w:t>Virtual Card Network Enabled</w:t>
             </w:r>
           </w:p>
@@ -7603,11 +6749,9 @@
             <w:tcW w:w="3061" w:type="dxa"/>
           </w:tcPr>
           <w:p>
-            <w:proofErr w:type="spellStart"/>
             <w:r>
               <w:t>kpVCNEnabled</w:t>
             </w:r>
-            <w:proofErr w:type="spellEnd"/>
           </w:p>
         </w:tc>
         <w:tc>
@@ -7616,15 +6760,7 @@
           </w:tcPr>
           <w:p>
             <w:r>
-              <w:t xml:space="preserve">If this option is set to TRUE, SFCC will create a Virtual Card Network settlement for every </w:t>
-            </w:r>
-            <w:proofErr w:type="spellStart"/>
-            <w:r>
-              <w:t>Klarna</w:t>
-            </w:r>
-            <w:proofErr w:type="spellEnd"/>
-            <w:r>
-              <w:t xml:space="preserve"> order. </w:t>
+              <w:t xml:space="preserve">If this option is set to TRUE, SFCC will create a Virtual Card Network settlement for every Klarna order. </w:t>
             </w:r>
           </w:p>
           <w:p/>
@@ -7639,23 +6775,7 @@
               <w:t>roperly (</w:t>
             </w:r>
             <w:r>
-              <w:t xml:space="preserve">see </w:t>
-            </w:r>
-            <w:proofErr w:type="spellStart"/>
-            <w:r>
-              <w:t>vcnPrivateKey</w:t>
-            </w:r>
-            <w:proofErr w:type="spellEnd"/>
-            <w:r>
-              <w:t xml:space="preserve"> and </w:t>
-            </w:r>
-            <w:proofErr w:type="spellStart"/>
-            <w:r>
-              <w:t>vcnPublicKey</w:t>
-            </w:r>
-            <w:proofErr w:type="spellEnd"/>
-            <w:r>
-              <w:t xml:space="preserve"> below).</w:t>
+              <w:t>see vcnPrivateKey and vcnPublicKey below).</w:t>
             </w:r>
           </w:p>
         </w:tc>
@@ -7679,11 +6799,9 @@
             <w:tcW w:w="3061" w:type="dxa"/>
           </w:tcPr>
           <w:p>
-            <w:proofErr w:type="spellStart"/>
             <w:r>
               <w:t>vcnPrivateKey</w:t>
             </w:r>
-            <w:proofErr w:type="spellEnd"/>
           </w:p>
         </w:tc>
         <w:tc>
@@ -7698,15 +6816,7 @@
               <w:t>Virtual Card information</w:t>
             </w:r>
             <w:r>
-              <w:t xml:space="preserve"> (used with </w:t>
-            </w:r>
-            <w:proofErr w:type="spellStart"/>
-            <w:r>
-              <w:t>kpVCNEnabled</w:t>
-            </w:r>
-            <w:proofErr w:type="spellEnd"/>
-            <w:r>
-              <w:t>)</w:t>
+              <w:t xml:space="preserve"> (used with kpVCNEnabled)</w:t>
             </w:r>
             <w:r>
               <w:t>.</w:t>
@@ -7733,11 +6843,9 @@
             <w:tcW w:w="3061" w:type="dxa"/>
           </w:tcPr>
           <w:p>
-            <w:proofErr w:type="spellStart"/>
             <w:r>
               <w:t>vcnPublicKey</w:t>
             </w:r>
-            <w:proofErr w:type="spellEnd"/>
           </w:p>
         </w:tc>
         <w:tc>
@@ -7757,13 +6865,8 @@
           </w:tcPr>
           <w:p>
             <w:r>
-              <w:t xml:space="preserve">Library </w:t>
-            </w:r>
-            <w:proofErr w:type="spellStart"/>
-            <w:r>
-              <w:t>Url</w:t>
-            </w:r>
-            <w:proofErr w:type="spellEnd"/>
+              <w:t>Library Url</w:t>
+            </w:r>
           </w:p>
         </w:tc>
         <w:tc>
@@ -7771,11 +6874,9 @@
             <w:tcW w:w="3061" w:type="dxa"/>
           </w:tcPr>
           <w:p>
-            <w:proofErr w:type="spellStart"/>
             <w:r>
               <w:t>osmLibraryUrl</w:t>
             </w:r>
-            <w:proofErr w:type="spellEnd"/>
           </w:p>
         </w:tc>
         <w:tc>
@@ -7808,11 +6909,9 @@
             <w:tcW w:w="3061" w:type="dxa"/>
           </w:tcPr>
           <w:p>
-            <w:proofErr w:type="spellStart"/>
             <w:r>
               <w:t>osmCartEnabled</w:t>
             </w:r>
-            <w:proofErr w:type="spellEnd"/>
           </w:p>
         </w:tc>
         <w:tc>
@@ -7845,11 +6944,9 @@
             <w:tcW w:w="3061" w:type="dxa"/>
           </w:tcPr>
           <w:p>
-            <w:proofErr w:type="spellStart"/>
             <w:r>
               <w:t>osmCartTagId</w:t>
             </w:r>
-            <w:proofErr w:type="spellEnd"/>
           </w:p>
         </w:tc>
         <w:tc>
@@ -7882,11 +6979,9 @@
             <w:tcW w:w="3061" w:type="dxa"/>
           </w:tcPr>
           <w:p>
-            <w:proofErr w:type="spellStart"/>
             <w:r>
               <w:t>osmPDPEnabled</w:t>
             </w:r>
-            <w:proofErr w:type="spellEnd"/>
           </w:p>
         </w:tc>
         <w:tc>
@@ -7919,11 +7014,9 @@
             <w:tcW w:w="3061" w:type="dxa"/>
           </w:tcPr>
           <w:p>
-            <w:proofErr w:type="spellStart"/>
             <w:r>
               <w:t>osmPDPTagId</w:t>
             </w:r>
-            <w:proofErr w:type="spellEnd"/>
           </w:p>
         </w:tc>
         <w:tc>
@@ -8003,22 +7096,12 @@
       <w:r>
         <w:t xml:space="preserve"> service “</w:t>
       </w:r>
-      <w:proofErr w:type="spellStart"/>
-      <w:proofErr w:type="gramStart"/>
       <w:r>
         <w:rPr>
           <w:rStyle w:val="SubtleEmphasis"/>
         </w:rPr>
-        <w:t>klarna.http</w:t>
-      </w:r>
-      <w:proofErr w:type="gramEnd"/>
-      <w:r>
-        <w:rPr>
-          <w:rStyle w:val="SubtleEmphasis"/>
-        </w:rPr>
-        <w:t>.defaultendpoint</w:t>
-      </w:r>
-      <w:proofErr w:type="spellEnd"/>
+        <w:t>klarna.http.defaultendpoint</w:t>
+      </w:r>
       <w:r>
         <w:t xml:space="preserve">” has been </w:t>
       </w:r>
@@ -8028,25 +7111,21 @@
       <w:r>
         <w:t>“</w:t>
       </w:r>
-      <w:proofErr w:type="spellStart"/>
       <w:r>
         <w:rPr>
           <w:rStyle w:val="Emphasis"/>
         </w:rPr>
         <w:t>klarna.http.service</w:t>
       </w:r>
-      <w:proofErr w:type="spellEnd"/>
       <w:r>
         <w:t xml:space="preserve">” profile and service credentials for each country (described in </w:t>
       </w:r>
-      <w:proofErr w:type="spellStart"/>
       <w:r>
         <w:rPr>
           <w:rStyle w:val="Strong"/>
         </w:rPr>
         <w:t>KlarnaCountries</w:t>
       </w:r>
-      <w:proofErr w:type="spellEnd"/>
       <w:r>
         <w:t xml:space="preserve"> custom object).</w:t>
       </w:r>
@@ -8144,15 +7223,7 @@
         </w:numPr>
       </w:pPr>
       <w:r>
-        <w:t xml:space="preserve">Configure </w:t>
-      </w:r>
-      <w:proofErr w:type="spellStart"/>
-      <w:r>
-        <w:t>Klarna</w:t>
-      </w:r>
-      <w:proofErr w:type="spellEnd"/>
-      <w:r>
-        <w:t xml:space="preserve"> integration settings (preferences).</w:t>
+        <w:t>Configure Klarna integration settings (preferences).</w:t>
       </w:r>
     </w:p>
     <w:p>
@@ -8164,15 +7235,7 @@
         </w:numPr>
       </w:pPr>
       <w:r>
-        <w:t xml:space="preserve">Configure </w:t>
-      </w:r>
-      <w:proofErr w:type="spellStart"/>
-      <w:r>
-        <w:t>Klarna</w:t>
-      </w:r>
-      <w:proofErr w:type="spellEnd"/>
-      <w:r>
-        <w:t xml:space="preserve"> service and credentials.</w:t>
+        <w:t>Configure Klarna service and credentials.</w:t>
       </w:r>
     </w:p>
     <w:p>
@@ -8196,29 +7259,13 @@
         </w:numPr>
       </w:pPr>
       <w:r>
-        <w:t xml:space="preserve">Test the SFRA front-end and make sure </w:t>
-      </w:r>
-      <w:proofErr w:type="spellStart"/>
-      <w:r>
-        <w:t>Klarna</w:t>
-      </w:r>
-      <w:proofErr w:type="spellEnd"/>
-      <w:r>
-        <w:t xml:space="preserve"> payment options appear correctly.</w:t>
+        <w:t>Test the SFRA front-end and make sure Klarna payment options appear correctly.</w:t>
       </w:r>
     </w:p>
     <w:p/>
     <w:p>
       <w:r>
-        <w:t xml:space="preserve">Note that this section describes the minimum installation process without going in specifics on how to customize the cartridge. By the end of the section, you should have a working </w:t>
-      </w:r>
-      <w:proofErr w:type="spellStart"/>
-      <w:r>
-        <w:t>Klarna</w:t>
-      </w:r>
-      <w:proofErr w:type="spellEnd"/>
-      <w:r>
-        <w:t xml:space="preserve"> Payments SFRA cartridge.</w:t>
+        <w:t>Note that this section describes the minimum installation process without going in specifics on how to customize the cartridge. By the end of the section, you should have a working Klarna Payments SFRA cartridge.</w:t>
       </w:r>
     </w:p>
     <w:p/>
@@ -8240,19 +7287,11 @@
     </w:p>
     <w:p/>
     <w:p>
-      <w:proofErr w:type="spellStart"/>
       <w:r>
         <w:rPr>
           <w:rStyle w:val="Strong"/>
         </w:rPr>
-        <w:t>Klarna</w:t>
-      </w:r>
-      <w:proofErr w:type="spellEnd"/>
-      <w:r>
-        <w:rPr>
-          <w:rStyle w:val="Strong"/>
-        </w:rPr>
-        <w:t xml:space="preserve"> Payments SFRA</w:t>
+        <w:t>Klarna Payments SFRA</w:t>
       </w:r>
       <w:r>
         <w:t xml:space="preserve"> package contains the following items:</w:t>
@@ -8269,19 +7308,11 @@
       <w:r>
         <w:t>Cartridge called “</w:t>
       </w:r>
-      <w:proofErr w:type="spellStart"/>
       <w:r>
         <w:rPr>
           <w:i/>
         </w:rPr>
-        <w:t>Klarna</w:t>
-      </w:r>
-      <w:proofErr w:type="spellEnd"/>
-      <w:r>
-        <w:rPr>
-          <w:i/>
-        </w:rPr>
-        <w:t xml:space="preserve"> Payments SFRA</w:t>
+        <w:t>Klarna Payments SFRA</w:t>
       </w:r>
       <w:r>
         <w:t>” (or simply “</w:t>
@@ -8348,14 +7379,12 @@
       <w:r>
         <w:t>Make sure the “</w:t>
       </w:r>
-      <w:proofErr w:type="spellStart"/>
       <w:r>
         <w:rPr>
           <w:i/>
         </w:rPr>
         <w:t>int_klarna_payments_sfra</w:t>
       </w:r>
-      <w:proofErr w:type="spellEnd"/>
       <w:r>
         <w:t xml:space="preserve">” cartridge is uploaded </w:t>
       </w:r>
@@ -8556,15 +7585,7 @@
     <w:p/>
     <w:p>
       <w:r>
-        <w:t xml:space="preserve">You need to configure </w:t>
-      </w:r>
-      <w:proofErr w:type="spellStart"/>
-      <w:r>
-        <w:t>Klarna</w:t>
-      </w:r>
-      <w:proofErr w:type="spellEnd"/>
-      <w:r>
-        <w:t xml:space="preserve"> Payments services credentials. </w:t>
+        <w:t xml:space="preserve">You need to configure Klarna Payments services credentials. </w:t>
       </w:r>
     </w:p>
     <w:p>
@@ -8582,7 +7603,7 @@
           <w:lang w:val="bg-BG" w:eastAsia="bg-BG" w:bidi="ar-SA"/>
         </w:rPr>
         <w:drawing>
-          <wp:inline distT="0" distB="0" distL="0" distR="0" wp14:anchorId="545CBCF6" wp14:editId="04CA084E">
+          <wp:inline distT="0" distB="0" distL="0" distR="0" wp14:anchorId="5D323900" wp14:editId="6AC1A205">
             <wp:extent cx="5940000" cy="1526400"/>
             <wp:effectExtent l="0" t="0" r="0" b="0"/>
             <wp:docPr id="16" name="Picture 16"/>
@@ -8597,7 +7618,7 @@
                     <pic:cNvPicPr/>
                   </pic:nvPicPr>
                   <pic:blipFill>
-                    <a:blip r:embed="rId25"/>
+                    <a:blip r:embed="rId27"/>
                     <a:stretch>
                       <a:fillRect/>
                     </a:stretch>
@@ -8620,20 +7641,11 @@
     </w:p>
     <w:p>
       <w:r>
-        <w:t xml:space="preserve">You need to edit the existing credentials or create new ones using the credentials provided to you by </w:t>
-      </w:r>
-      <w:proofErr w:type="spellStart"/>
-      <w:r>
-        <w:t>Klarna</w:t>
-      </w:r>
-      <w:proofErr w:type="spellEnd"/>
-      <w:r>
-        <w:t xml:space="preserve"> and the API URL for the specific location</w:t>
+        <w:t>You need to edit the existing credentials or create new ones using the credentials provided to you by Klarna and the API URL for the specific location</w:t>
       </w:r>
       <w:r>
         <w:t xml:space="preserve"> (see “</w:t>
       </w:r>
-      <w:proofErr w:type="spellStart"/>
       <w:r>
         <w:fldChar w:fldCharType="begin"/>
       </w:r>
@@ -8647,11 +7659,7 @@
         <w:fldChar w:fldCharType="separate"/>
       </w:r>
       <w:r>
-        <w:t>Klarna</w:t>
-      </w:r>
-      <w:proofErr w:type="spellEnd"/>
-      <w:r>
-        <w:t xml:space="preserve"> API Information</w:t>
+        <w:t>Klarna API Information</w:t>
       </w:r>
       <w:r>
         <w:fldChar w:fldCharType="end"/>
@@ -8679,7 +7687,7 @@
           <w:lang w:val="bg-BG" w:eastAsia="bg-BG" w:bidi="ar-SA"/>
         </w:rPr>
         <w:drawing>
-          <wp:inline distT="0" distB="0" distL="0" distR="0" wp14:anchorId="55AD5121" wp14:editId="750E530D">
+          <wp:inline distT="0" distB="0" distL="0" distR="0" wp14:anchorId="21717EAC" wp14:editId="1A1552B2">
             <wp:extent cx="5940000" cy="1425600"/>
             <wp:effectExtent l="0" t="0" r="0" b="0"/>
             <wp:docPr id="17" name="Picture 17"/>
@@ -8694,7 +7702,7 @@
                     <pic:cNvPicPr/>
                   </pic:nvPicPr>
                   <pic:blipFill>
-                    <a:blip r:embed="rId26"/>
+                    <a:blip r:embed="rId28"/>
                     <a:stretch>
                       <a:fillRect/>
                     </a:stretch>
@@ -8740,14 +7748,12 @@
       <w:r>
         <w:t>To activate the cartridge, make sure you prepend “</w:t>
       </w:r>
-      <w:proofErr w:type="spellStart"/>
       <w:r>
         <w:rPr>
           <w:i/>
         </w:rPr>
         <w:t>int_klarna_payments_sfra</w:t>
       </w:r>
-      <w:proofErr w:type="spellEnd"/>
       <w:r>
         <w:t>”</w:t>
       </w:r>
@@ -8757,14 +7763,12 @@
       <w:r>
         <w:t xml:space="preserve"> This cartridge should be prepended to the “</w:t>
       </w:r>
-      <w:proofErr w:type="spellStart"/>
       <w:r>
         <w:rPr>
           <w:i/>
         </w:rPr>
         <w:t>app_storefront_base</w:t>
       </w:r>
-      <w:proofErr w:type="spellEnd"/>
       <w:r>
         <w:t xml:space="preserve">” cartridge so it can override </w:t>
       </w:r>
@@ -8836,25 +7840,21 @@
       <w:r>
         <w:t xml:space="preserve">Input the keys from the generated keypair in the site preferences, </w:t>
       </w:r>
-      <w:proofErr w:type="spellStart"/>
       <w:r>
         <w:rPr>
           <w:i/>
         </w:rPr>
         <w:t>vcnPrivateKey</w:t>
       </w:r>
-      <w:proofErr w:type="spellEnd"/>
       <w:r>
         <w:t xml:space="preserve"> and </w:t>
       </w:r>
-      <w:proofErr w:type="spellStart"/>
       <w:r>
         <w:rPr>
           <w:i/>
         </w:rPr>
         <w:t>vcnPublicKey</w:t>
       </w:r>
-      <w:proofErr w:type="spellEnd"/>
       <w:r>
         <w:t xml:space="preserve"> respectively.</w:t>
       </w:r>
@@ -8868,31 +7868,7 @@
         </w:numPr>
       </w:pPr>
       <w:r>
-        <w:t xml:space="preserve">Send the generated public key to </w:t>
-      </w:r>
-      <w:proofErr w:type="spellStart"/>
-      <w:r>
-        <w:t>Klarna</w:t>
-      </w:r>
-      <w:proofErr w:type="spellEnd"/>
-      <w:r>
-        <w:t xml:space="preserve">. It will be used to encrypt the VCN pan and </w:t>
-      </w:r>
-      <w:proofErr w:type="spellStart"/>
-      <w:r>
-        <w:t>csc</w:t>
-      </w:r>
-      <w:proofErr w:type="spellEnd"/>
-      <w:r>
-        <w:t xml:space="preserve"> on our side. Wait for confirmation from </w:t>
-      </w:r>
-      <w:proofErr w:type="spellStart"/>
-      <w:r>
-        <w:t>Klarna</w:t>
-      </w:r>
-      <w:proofErr w:type="spellEnd"/>
-      <w:r>
-        <w:t xml:space="preserve"> side that the key has been successfully added to your profile.</w:t>
+        <w:t>Send the generated public key to Klarna. It will be used to encrypt the VCN pan and csc on our side. Wait for confirmation from Klarna side that the key has been successfully added to your profile.</w:t>
       </w:r>
     </w:p>
     <w:p>
@@ -8906,7 +7882,6 @@
       <w:r>
         <w:t>Enable the VCN site preference “</w:t>
       </w:r>
-      <w:proofErr w:type="spellStart"/>
       <w:r>
         <w:rPr>
           <w:rFonts w:ascii="Tahoma" w:hAnsi="Tahoma" w:cs="Tahoma"/>
@@ -8916,7 +7891,6 @@
         </w:rPr>
         <w:t>kpVCNEnabled</w:t>
       </w:r>
-      <w:proofErr w:type="spellEnd"/>
       <w:r>
         <w:rPr>
           <w:rFonts w:ascii="Tahoma" w:hAnsi="Tahoma" w:cs="Tahoma"/>
@@ -8935,15 +7909,7 @@
         </w:numPr>
       </w:pPr>
       <w:r>
-        <w:t xml:space="preserve">Use a credit-card processor of your choice. By default, this cartridge uses </w:t>
-      </w:r>
-      <w:proofErr w:type="spellStart"/>
-      <w:r>
-        <w:t>basic_credit</w:t>
-      </w:r>
-      <w:proofErr w:type="spellEnd"/>
-      <w:r>
-        <w:t xml:space="preserve"> to authorize credit-card settlements.</w:t>
+        <w:t>Use a credit-card processor of your choice. By default, this cartridge uses basic_credit to authorize credit-card settlements.</w:t>
       </w:r>
     </w:p>
     <w:p/>
@@ -8982,29 +7948,13 @@
     <w:p/>
     <w:p>
       <w:r>
-        <w:t xml:space="preserve">The contents of this section </w:t>
-      </w:r>
-      <w:proofErr w:type="gramStart"/>
-      <w:r>
-        <w:t>is</w:t>
-      </w:r>
-      <w:proofErr w:type="gramEnd"/>
-      <w:r>
-        <w:t xml:space="preserve"> only applicable if there are other payment cartridge integrations within the cartridge path besides </w:t>
-      </w:r>
-      <w:proofErr w:type="spellStart"/>
+        <w:t xml:space="preserve">The contents of this section is only applicable if there are other payment cartridge integrations within the cartridge path besides </w:t>
+      </w:r>
       <w:r>
         <w:rPr>
           <w:rStyle w:val="Strong"/>
         </w:rPr>
-        <w:t>Klarna</w:t>
-      </w:r>
-      <w:proofErr w:type="spellEnd"/>
-      <w:r>
-        <w:rPr>
-          <w:rStyle w:val="Strong"/>
-        </w:rPr>
-        <w:t xml:space="preserve"> Payments SFRA</w:t>
+        <w:t>Klarna Payments SFRA</w:t>
       </w:r>
       <w:r>
         <w:t>. No matter of the order of those cartridges in the cartridge path, there are certain templa</w:t>
@@ -9082,15 +8032,7 @@
     <w:p/>
     <w:p>
       <w:r>
-        <w:t xml:space="preserve">Suppose, the website owner requires PayPal as well as </w:t>
-      </w:r>
-      <w:proofErr w:type="spellStart"/>
-      <w:r>
-        <w:t>Klarna</w:t>
-      </w:r>
-      <w:proofErr w:type="spellEnd"/>
-      <w:r>
-        <w:t xml:space="preserve">. Each of </w:t>
+        <w:t xml:space="preserve">Suppose, the website owner requires PayPal as well as Klarna. Each of </w:t>
       </w:r>
       <w:r>
         <w:t>these</w:t>
@@ -9107,14 +8049,12 @@
       <w:r>
         <w:t xml:space="preserve"> must be copied to a new custom cartridge. The example below shows the new code of the </w:t>
       </w:r>
-      <w:proofErr w:type="spellStart"/>
       <w:r>
         <w:rPr>
           <w:i/>
         </w:rPr>
         <w:t>paymentOptionsContent.isml</w:t>
       </w:r>
-      <w:proofErr w:type="spellEnd"/>
       <w:r>
         <w:t xml:space="preserve"> template:</w:t>
       </w:r>
@@ -9125,50 +8065,13 @@
         <w:ind w:left="0"/>
       </w:pPr>
       <w:r>
-        <w:t>&lt;</w:t>
-      </w:r>
-      <w:proofErr w:type="spellStart"/>
-      <w:r>
-        <w:t>isloop</w:t>
-      </w:r>
-      <w:proofErr w:type="spellEnd"/>
-      <w:r>
-        <w:t xml:space="preserve"> items="${</w:t>
-      </w:r>
-      <w:proofErr w:type="spellStart"/>
-      <w:proofErr w:type="gramStart"/>
-      <w:r>
-        <w:t>pdict.order</w:t>
-      </w:r>
-      <w:proofErr w:type="gramEnd"/>
-      <w:r>
-        <w:t>.billing.pay</w:t>
-      </w:r>
-      <w:r>
-        <w:t>ment.applicablePaymentMethods</w:t>
-      </w:r>
-      <w:proofErr w:type="spellEnd"/>
-      <w:r>
-        <w:t xml:space="preserve">}" </w:t>
-      </w:r>
-      <w:r>
-        <w:t>var="</w:t>
-      </w:r>
-      <w:proofErr w:type="spellStart"/>
-      <w:r>
-        <w:t>paymentOption</w:t>
-      </w:r>
-      <w:proofErr w:type="spellEnd"/>
-      <w:r>
-        <w:t>" status="</w:t>
-      </w:r>
-      <w:proofErr w:type="spellStart"/>
-      <w:r>
-        <w:t>loopSate</w:t>
-      </w:r>
-      <w:proofErr w:type="spellEnd"/>
-      <w:r>
-        <w:t>"&gt;</w:t>
+        <w:t>&lt;isloop items="${pdict.order.billing.pay</w:t>
+      </w:r>
+      <w:r>
+        <w:t xml:space="preserve">ment.applicablePaymentMethods}" </w:t>
+      </w:r>
+      <w:r>
+        <w:t>var="paymentOption" status="loopSate"&gt;</w:t>
       </w:r>
     </w:p>
     <w:p>
@@ -9180,15 +8083,7 @@
         <w:t xml:space="preserve">    </w:t>
       </w:r>
       <w:r>
-        <w:t>&lt;</w:t>
-      </w:r>
-      <w:proofErr w:type="spellStart"/>
-      <w:r>
-        <w:t>isif</w:t>
-      </w:r>
-      <w:proofErr w:type="spellEnd"/>
-      <w:r>
-        <w:t xml:space="preserve"> condition="${paymentOption.ID === 'CREDIT_CARD'}"&gt;</w:t>
+        <w:t>&lt;isif condition="${paymentOption.ID === 'CREDIT_CARD'}"&gt;</w:t>
       </w:r>
     </w:p>
     <w:p>
@@ -9200,31 +8095,7 @@
         <w:t xml:space="preserve">        </w:t>
       </w:r>
       <w:r>
-        <w:t>&lt;</w:t>
-      </w:r>
-      <w:proofErr w:type="spellStart"/>
-      <w:r>
-        <w:t>isinclude</w:t>
-      </w:r>
-      <w:proofErr w:type="spellEnd"/>
-      <w:r>
-        <w:t xml:space="preserve"> template="checkout/billing/</w:t>
-      </w:r>
-      <w:proofErr w:type="spellStart"/>
-      <w:r>
-        <w:t>paymentOptions</w:t>
-      </w:r>
-      <w:proofErr w:type="spellEnd"/>
-      <w:r>
-        <w:t>/</w:t>
-      </w:r>
-      <w:proofErr w:type="spellStart"/>
-      <w:r>
-        <w:t>creditCardContent</w:t>
-      </w:r>
-      <w:proofErr w:type="spellEnd"/>
-      <w:r>
-        <w:t>" /&gt;</w:t>
+        <w:t>&lt;isinclude template="checkout/billing/paymentOptions/creditCardContent" /&gt;</w:t>
       </w:r>
     </w:p>
     <w:p>
@@ -9236,15 +8107,7 @@
         <w:t xml:space="preserve">    </w:t>
       </w:r>
       <w:r>
-        <w:t>&lt;/</w:t>
-      </w:r>
-      <w:proofErr w:type="spellStart"/>
-      <w:r>
-        <w:t>isif</w:t>
-      </w:r>
-      <w:proofErr w:type="spellEnd"/>
-      <w:r>
-        <w:t>&gt;</w:t>
+        <w:t>&lt;/isif&gt;</w:t>
       </w:r>
     </w:p>
     <w:p>
@@ -9256,15 +8119,7 @@
         <w:t xml:space="preserve">    </w:t>
       </w:r>
       <w:r>
-        <w:t>&lt;</w:t>
-      </w:r>
-      <w:proofErr w:type="spellStart"/>
-      <w:r>
-        <w:t>isif</w:t>
-      </w:r>
-      <w:proofErr w:type="spellEnd"/>
-      <w:r>
-        <w:t xml:space="preserve"> condition="${paymentOption.ID === 'KLARNA_PAYMENTS'}"&gt;</w:t>
+        <w:t>&lt;isif condition="${paymentOption.ID === 'KLARNA_PAYMENTS'}"&gt;</w:t>
       </w:r>
     </w:p>
     <w:p>
@@ -9276,31 +8131,7 @@
         <w:t xml:space="preserve">        </w:t>
       </w:r>
       <w:r>
-        <w:t>&lt;</w:t>
-      </w:r>
-      <w:proofErr w:type="spellStart"/>
-      <w:r>
-        <w:t>isinclude</w:t>
-      </w:r>
-      <w:proofErr w:type="spellEnd"/>
-      <w:r>
-        <w:t xml:space="preserve"> template="checkout/billing/</w:t>
-      </w:r>
-      <w:proofErr w:type="spellStart"/>
-      <w:r>
-        <w:t>paymentOptions</w:t>
-      </w:r>
-      <w:proofErr w:type="spellEnd"/>
-      <w:r>
-        <w:t>/</w:t>
-      </w:r>
-      <w:proofErr w:type="spellStart"/>
-      <w:r>
-        <w:t>klarnaPaymentsContent</w:t>
-      </w:r>
-      <w:proofErr w:type="spellEnd"/>
-      <w:r>
-        <w:t>" /&gt;</w:t>
+        <w:t>&lt;isinclude template="checkout/billing/paymentOptions/klarnaPaymentsContent" /&gt;</w:t>
       </w:r>
     </w:p>
     <w:p>
@@ -9312,15 +8143,7 @@
         <w:t xml:space="preserve">    </w:t>
       </w:r>
       <w:r>
-        <w:t>&lt;/</w:t>
-      </w:r>
-      <w:proofErr w:type="spellStart"/>
-      <w:r>
-        <w:t>isif</w:t>
-      </w:r>
-      <w:proofErr w:type="spellEnd"/>
-      <w:r>
-        <w:t>&gt;</w:t>
+        <w:t>&lt;/isif&gt;</w:t>
       </w:r>
     </w:p>
     <w:p>
@@ -9353,21 +8176,7 @@
         <w:rPr>
           <w:b/>
         </w:rPr>
-        <w:t>&lt;</w:t>
-      </w:r>
-      <w:proofErr w:type="spellStart"/>
-      <w:r>
-        <w:rPr>
-          <w:b/>
-        </w:rPr>
-        <w:t>isif</w:t>
-      </w:r>
-      <w:proofErr w:type="spellEnd"/>
-      <w:r>
-        <w:rPr>
-          <w:b/>
-        </w:rPr>
-        <w:t xml:space="preserve"> condition=</w:t>
+        <w:t>&lt;isif condition=</w:t>
       </w:r>
       <w:r>
         <w:rPr>
@@ -9412,49 +8221,7 @@
         <w:rPr>
           <w:b/>
         </w:rPr>
-        <w:t>&lt;</w:t>
-      </w:r>
-      <w:proofErr w:type="spellStart"/>
-      <w:r>
-        <w:rPr>
-          <w:b/>
-        </w:rPr>
-        <w:t>isinclude</w:t>
-      </w:r>
-      <w:proofErr w:type="spellEnd"/>
-      <w:r>
-        <w:rPr>
-          <w:b/>
-        </w:rPr>
-        <w:t xml:space="preserve"> template="</w:t>
-      </w:r>
-      <w:proofErr w:type="spellStart"/>
-      <w:r>
-        <w:rPr>
-          <w:b/>
-        </w:rPr>
-        <w:t>paypal</w:t>
-      </w:r>
-      <w:proofErr w:type="spellEnd"/>
-      <w:r>
-        <w:rPr>
-          <w:b/>
-        </w:rPr>
-        <w:t>/checkout/</w:t>
-      </w:r>
-      <w:proofErr w:type="spellStart"/>
-      <w:r>
-        <w:rPr>
-          <w:b/>
-        </w:rPr>
-        <w:t>paypalContent</w:t>
-      </w:r>
-      <w:proofErr w:type="spellEnd"/>
-      <w:r>
-        <w:rPr>
-          <w:b/>
-        </w:rPr>
-        <w:t>" /&gt;</w:t>
+        <w:t>&lt;isinclude template="paypal/checkout/paypalContent" /&gt;</w:t>
       </w:r>
     </w:p>
     <w:p>
@@ -9475,21 +8242,7 @@
         <w:rPr>
           <w:b/>
         </w:rPr>
-        <w:t>&lt;/</w:t>
-      </w:r>
-      <w:proofErr w:type="spellStart"/>
-      <w:r>
-        <w:rPr>
-          <w:b/>
-        </w:rPr>
-        <w:t>isif</w:t>
-      </w:r>
-      <w:proofErr w:type="spellEnd"/>
-      <w:r>
-        <w:rPr>
-          <w:b/>
-        </w:rPr>
-        <w:t>&gt;</w:t>
+        <w:t>&lt;/isif&gt;</w:t>
       </w:r>
     </w:p>
     <w:p>
@@ -9498,15 +8251,7 @@
         <w:ind w:left="0"/>
       </w:pPr>
       <w:r>
-        <w:t>&lt;/</w:t>
-      </w:r>
-      <w:proofErr w:type="spellStart"/>
-      <w:r>
-        <w:t>isloop</w:t>
-      </w:r>
-      <w:proofErr w:type="spellEnd"/>
-      <w:r>
-        <w:t>&gt;</w:t>
+        <w:t>&lt;/isloop&gt;</w:t>
       </w:r>
     </w:p>
     <w:p/>
@@ -9548,14 +8293,12 @@
       <w:r>
         <w:t>Remove cartridge “</w:t>
       </w:r>
-      <w:proofErr w:type="spellStart"/>
       <w:r>
         <w:rPr>
           <w:i/>
         </w:rPr>
         <w:t>int_klarna_payments_sfra</w:t>
       </w:r>
-      <w:proofErr w:type="spellEnd"/>
       <w:r>
         <w:t>” from the cartridge path.</w:t>
       </w:r>
@@ -9801,15 +8544,7 @@
               <w:t>Initial release</w:t>
             </w:r>
             <w:r>
-              <w:t xml:space="preserve"> of </w:t>
-            </w:r>
-            <w:proofErr w:type="spellStart"/>
-            <w:r>
-              <w:t>Klarna</w:t>
-            </w:r>
-            <w:proofErr w:type="spellEnd"/>
-            <w:r>
-              <w:t xml:space="preserve"> Payments SFRA.</w:t>
+              <w:t xml:space="preserve"> of Klarna Payments SFRA.</w:t>
             </w:r>
           </w:p>
         </w:tc>
@@ -9849,13 +8584,8 @@
       </w:pPr>
       <w:bookmarkStart w:id="40" w:name="_Ref530732969"/>
       <w:bookmarkStart w:id="41" w:name="_Toc535941126"/>
-      <w:proofErr w:type="spellStart"/>
-      <w:r>
-        <w:t>Klarna</w:t>
-      </w:r>
-      <w:proofErr w:type="spellEnd"/>
-      <w:r>
-        <w:t xml:space="preserve"> API Information</w:t>
+      <w:r>
+        <w:t>Klarna API Information</w:t>
       </w:r>
       <w:bookmarkEnd w:id="40"/>
       <w:bookmarkEnd w:id="41"/>
@@ -9863,15 +8593,7 @@
     <w:p/>
     <w:p>
       <w:r>
-        <w:t xml:space="preserve">The </w:t>
-      </w:r>
-      <w:proofErr w:type="spellStart"/>
-      <w:r>
-        <w:t>Klarna</w:t>
-      </w:r>
-      <w:proofErr w:type="spellEnd"/>
-      <w:r>
-        <w:t xml:space="preserve"> Payments API is accessible through a few different URLS. There are different URLs for testing and for making live purchases as well as different URLs for depending on if you are based in Europe or in the U.S.</w:t>
+        <w:t>The Klarna Payments API is accessible through a few different URLS. There are different URLs for testing and for making live purchases as well as different URLs for depending on if you are based in Europe or in the U.S.</w:t>
       </w:r>
     </w:p>
     <w:p>
@@ -9910,7 +8632,7 @@
           <w:numId w:val="43"/>
         </w:numPr>
       </w:pPr>
-      <w:hyperlink r:id="rId27" w:history="1">
+      <w:hyperlink r:id="rId29" w:history="1">
         <w:r>
           <w:rPr>
             <w:rStyle w:val="Hyperlink"/>
@@ -9935,7 +8657,7 @@
           <w:numId w:val="43"/>
         </w:numPr>
       </w:pPr>
-      <w:hyperlink r:id="rId28" w:history="1">
+      <w:hyperlink r:id="rId30" w:history="1">
         <w:r>
           <w:rPr>
             <w:rStyle w:val="Hyperlink"/>
@@ -9983,7 +8705,7 @@
           <w:numId w:val="43"/>
         </w:numPr>
       </w:pPr>
-      <w:hyperlink r:id="rId29" w:history="1">
+      <w:hyperlink r:id="rId31" w:history="1">
         <w:r>
           <w:rPr>
             <w:rStyle w:val="Hyperlink"/>
@@ -10008,7 +8730,7 @@
           <w:numId w:val="43"/>
         </w:numPr>
       </w:pPr>
-      <w:hyperlink r:id="rId30" w:history="1">
+      <w:hyperlink r:id="rId32" w:history="1">
         <w:r>
           <w:rPr>
             <w:rStyle w:val="Hyperlink"/>
@@ -10038,7 +8760,6 @@
       <w:r>
         <w:t xml:space="preserve">an RSA keypair with a </w:t>
       </w:r>
-      <w:proofErr w:type="gramStart"/>
       <w:r>
         <w:t>4</w:t>
       </w:r>
@@ -10049,23 +8770,17 @@
         <w:t>96</w:t>
       </w:r>
       <w:r>
-        <w:t xml:space="preserve"> bit</w:t>
-      </w:r>
-      <w:proofErr w:type="gramEnd"/>
-      <w:r>
-        <w:t xml:space="preserve"> private key </w:t>
+        <w:t xml:space="preserve"> bit private key </w:t>
       </w:r>
       <w:r>
         <w:t xml:space="preserve">you can use the following </w:t>
       </w:r>
-      <w:proofErr w:type="spellStart"/>
       <w:r>
         <w:rPr>
           <w:i/>
         </w:rPr>
         <w:t>openssl</w:t>
       </w:r>
-      <w:proofErr w:type="spellEnd"/>
       <w:r>
         <w:t xml:space="preserve"> command: </w:t>
       </w:r>
@@ -10076,81 +8791,29 @@
           <w:b/>
         </w:rPr>
       </w:pPr>
-      <w:proofErr w:type="spellStart"/>
       <w:r>
         <w:rPr>
           <w:b/>
         </w:rPr>
+        <w:t>openssl genpkey -algorithm RSA -out private_key.pem -pkeyopt rsa_keygen_bits:4096</w:t>
+      </w:r>
+    </w:p>
+    <w:p>
+      <w:r>
+        <w:t>In order to e</w:t>
+      </w:r>
+      <w:r>
+        <w:t>xtract the public key from an RSA keypair</w:t>
+      </w:r>
+      <w:r>
+        <w:t xml:space="preserve">, you can use the following </w:t>
+      </w:r>
+      <w:r>
+        <w:rPr>
+          <w:i/>
+        </w:rPr>
         <w:t>openssl</w:t>
       </w:r>
-      <w:proofErr w:type="spellEnd"/>
-      <w:r>
-        <w:rPr>
-          <w:b/>
-        </w:rPr>
-        <w:t xml:space="preserve"> </w:t>
-      </w:r>
-      <w:proofErr w:type="spellStart"/>
-      <w:r>
-        <w:rPr>
-          <w:b/>
-        </w:rPr>
-        <w:t>genpkey</w:t>
-      </w:r>
-      <w:proofErr w:type="spellEnd"/>
-      <w:r>
-        <w:rPr>
-          <w:b/>
-        </w:rPr>
-        <w:t xml:space="preserve"> -algorithm RSA -out </w:t>
-      </w:r>
-      <w:proofErr w:type="spellStart"/>
-      <w:r>
-        <w:rPr>
-          <w:b/>
-        </w:rPr>
-        <w:t>private_key.pem</w:t>
-      </w:r>
-      <w:proofErr w:type="spellEnd"/>
-      <w:r>
-        <w:rPr>
-          <w:b/>
-        </w:rPr>
-        <w:t xml:space="preserve"> -</w:t>
-      </w:r>
-      <w:proofErr w:type="spellStart"/>
-      <w:r>
-        <w:rPr>
-          <w:b/>
-        </w:rPr>
-        <w:t>pkeyopt</w:t>
-      </w:r>
-      <w:proofErr w:type="spellEnd"/>
-      <w:r>
-        <w:rPr>
-          <w:b/>
-        </w:rPr>
-        <w:t xml:space="preserve"> rsa_keygen_bits:4096</w:t>
-      </w:r>
-    </w:p>
-    <w:p>
-      <w:r>
-        <w:t>In order to e</w:t>
-      </w:r>
-      <w:r>
-        <w:t>xtract the public key from an RSA keypair</w:t>
-      </w:r>
-      <w:r>
-        <w:t xml:space="preserve">, you can use the following </w:t>
-      </w:r>
-      <w:proofErr w:type="spellStart"/>
-      <w:r>
-        <w:rPr>
-          <w:i/>
-        </w:rPr>
-        <w:t>openssl</w:t>
-      </w:r>
-      <w:proofErr w:type="spellEnd"/>
       <w:r>
         <w:t xml:space="preserve"> command:</w:t>
       </w:r>
@@ -10162,136 +8825,58 @@
           <w:i/>
         </w:rPr>
       </w:pPr>
-      <w:proofErr w:type="spellStart"/>
       <w:r>
         <w:rPr>
           <w:b/>
           <w:i/>
         </w:rPr>
-        <w:t>openssl</w:t>
-      </w:r>
-      <w:proofErr w:type="spellEnd"/>
-      <w:r>
-        <w:rPr>
-          <w:b/>
+        <w:t>openssl rsa -pubout -in private_key.pem -out public_key.pem</w:t>
+      </w:r>
+    </w:p>
+    <w:p>
+      <w:r>
+        <w:t xml:space="preserve">In the folder where you have executed the above commands two new </w:t>
+      </w:r>
+      <w:r>
+        <w:t>file</w:t>
+      </w:r>
+      <w:r>
+        <w:t>s</w:t>
+      </w:r>
+      <w:r>
+        <w:t xml:space="preserve"> </w:t>
+      </w:r>
+      <w:r>
+        <w:t xml:space="preserve">will be </w:t>
+      </w:r>
+      <w:r>
+        <w:t>created</w:t>
+      </w:r>
+      <w:r>
+        <w:t xml:space="preserve"> - </w:t>
+      </w:r>
+      <w:r>
+        <w:t>public_key.pem</w:t>
+      </w:r>
+      <w:r>
+        <w:t xml:space="preserve"> and private_key.pem.</w:t>
+      </w:r>
+    </w:p>
+    <w:p>
+      <w:r>
+        <w:t>The contents of the files should look something like:</w:t>
+      </w:r>
+    </w:p>
+    <w:p>
+      <w:pPr>
+        <w:rPr>
           <w:i/>
         </w:rPr>
-        <w:t xml:space="preserve"> </w:t>
-      </w:r>
-      <w:proofErr w:type="spellStart"/>
-      <w:r>
-        <w:rPr>
-          <w:b/>
-          <w:i/>
-        </w:rPr>
-        <w:t>rsa</w:t>
-      </w:r>
-      <w:proofErr w:type="spellEnd"/>
-      <w:r>
-        <w:rPr>
-          <w:b/>
-          <w:i/>
-        </w:rPr>
-        <w:t xml:space="preserve"> -</w:t>
-      </w:r>
-      <w:proofErr w:type="spellStart"/>
-      <w:r>
-        <w:rPr>
-          <w:b/>
-          <w:i/>
-        </w:rPr>
-        <w:t>pubout</w:t>
-      </w:r>
-      <w:proofErr w:type="spellEnd"/>
-      <w:r>
-        <w:rPr>
-          <w:b/>
-          <w:i/>
-        </w:rPr>
-        <w:t xml:space="preserve"> -in </w:t>
-      </w:r>
-      <w:proofErr w:type="spellStart"/>
-      <w:r>
-        <w:rPr>
-          <w:b/>
-          <w:i/>
-        </w:rPr>
-        <w:t>private_key.pem</w:t>
-      </w:r>
-      <w:proofErr w:type="spellEnd"/>
-      <w:r>
-        <w:rPr>
-          <w:b/>
-          <w:i/>
-        </w:rPr>
-        <w:t xml:space="preserve"> -out </w:t>
-      </w:r>
-      <w:proofErr w:type="spellStart"/>
-      <w:r>
-        <w:rPr>
-          <w:b/>
-          <w:i/>
-        </w:rPr>
-        <w:t>public_key.pem</w:t>
-      </w:r>
-      <w:proofErr w:type="spellEnd"/>
-    </w:p>
-    <w:p>
-      <w:r>
-        <w:t xml:space="preserve">In the folder where you have executed the above commands two new </w:t>
-      </w:r>
-      <w:r>
-        <w:t>file</w:t>
-      </w:r>
-      <w:r>
-        <w:t>s</w:t>
-      </w:r>
-      <w:r>
-        <w:t xml:space="preserve"> </w:t>
-      </w:r>
-      <w:r>
-        <w:t xml:space="preserve">will be </w:t>
-      </w:r>
-      <w:r>
-        <w:t>created</w:t>
-      </w:r>
-      <w:r>
-        <w:t xml:space="preserve"> - </w:t>
-      </w:r>
-      <w:proofErr w:type="spellStart"/>
-      <w:r>
-        <w:t>public_key.pem</w:t>
-      </w:r>
-      <w:proofErr w:type="spellEnd"/>
-      <w:r>
-        <w:t xml:space="preserve"> and </w:t>
-      </w:r>
-      <w:proofErr w:type="spellStart"/>
-      <w:r>
-        <w:t>private_key.pem</w:t>
-      </w:r>
-      <w:proofErr w:type="spellEnd"/>
-      <w:r>
-        <w:t>.</w:t>
-      </w:r>
-    </w:p>
-    <w:p>
-      <w:r>
-        <w:t>The contents of the files should look something like:</w:t>
-      </w:r>
-    </w:p>
-    <w:p>
-      <w:pPr>
-        <w:rPr>
-          <w:i/>
-        </w:rPr>
-      </w:pPr>
-      <w:proofErr w:type="spellStart"/>
+      </w:pPr>
       <w:r>
         <w:lastRenderedPageBreak/>
         <w:t>public_key.pem</w:t>
       </w:r>
-      <w:proofErr w:type="spellEnd"/>
     </w:p>
     <w:p>
       <w:r>
@@ -10309,13 +8894,8 @@
       </w:r>
     </w:p>
     <w:p>
-      <w:proofErr w:type="spellStart"/>
-      <w:r>
-        <w:t>xuZV</w:t>
-      </w:r>
-      <w:proofErr w:type="spellEnd"/>
-      <w:r>
-        <w:t>/lGYDftKt85hbV5EjOum+StAIufEXvlBX7nMOMc1KyWm9kp2kbqd88mFIX63</w:t>
+      <w:r>
+        <w:t>xuZV/lGYDftKt85hbV5EjOum+StAIufEXvlBX7nMOMc1KyWm9kp2kbqd88mFIX63</w:t>
       </w:r>
     </w:p>
     <w:p>
@@ -10324,13 +8904,8 @@
       </w:r>
     </w:p>
     <w:p>
-      <w:proofErr w:type="spellStart"/>
-      <w:r>
-        <w:t>RLsKh</w:t>
-      </w:r>
-      <w:proofErr w:type="spellEnd"/>
-      <w:r>
-        <w:t>/JLXyWE24FJKV+z00s7TQkdWW/5ET12OGQYZsWo1yqgi9HplNvrisve8vWP</w:t>
+      <w:r>
+        <w:t>RLsKh/JLXyWE24FJKV+z00s7TQkdWW/5ET12OGQYZsWo1yqgi9HplNvrisve8vWP</w:t>
       </w:r>
     </w:p>
     <w:p>
@@ -10380,14 +8955,12 @@
           <w:i/>
         </w:rPr>
       </w:pPr>
-      <w:proofErr w:type="spellStart"/>
       <w:r>
         <w:t>private</w:t>
       </w:r>
       <w:r>
         <w:t>_key.pem</w:t>
       </w:r>
-      <w:proofErr w:type="spellEnd"/>
     </w:p>
     <w:p/>
     <w:p>
@@ -10422,15 +8995,7 @@
     </w:p>
     <w:p>
       <w:r>
-        <w:t>y97y9Y/</w:t>
-      </w:r>
-      <w:proofErr w:type="spellStart"/>
-      <w:r>
-        <w:t>FovibyJncj</w:t>
-      </w:r>
-      <w:proofErr w:type="spellEnd"/>
-      <w:r>
-        <w:t>/3Jh2DvIA1BtPFIlxttEKBppqA+jfQI3F6pTqpp9jmDy9jc</w:t>
+        <w:t>y97y9Y/FovibyJncj/3Jh2DvIA1BtPFIlxttEKBppqA+jfQI3F6pTqpp9jmDy9jc</w:t>
       </w:r>
     </w:p>
     <w:p>
@@ -10456,13 +9021,8 @@
     </w:p>
     <w:p>
       <w:r>
-        <w:t>UkKmAQzBi5wTgAfiAkqyHcplvFERGus7vZsvavG9aoGn/SHsNwyxX2xCzgG/</w:t>
-      </w:r>
-      <w:proofErr w:type="spellStart"/>
-      <w:r>
-        <w:t>HEiX</w:t>
-      </w:r>
-      <w:proofErr w:type="spellEnd"/>
+        <w:t>UkKmAQzBi5wTgAfiAkqyHcplvFERGus7vZsvavG9aoGn/SHsNwyxX2xCzgG/HEiX</w:t>
+      </w:r>
     </w:p>
     <w:p>
       <w:r>
@@ -10481,23 +9041,7 @@
     </w:p>
     <w:p>
       <w:r>
-        <w:t>4Ct1OknxAxxHQDIaxT6XJFo5SA4EinUfNz2Bo3/</w:t>
-      </w:r>
-      <w:proofErr w:type="spellStart"/>
-      <w:r>
-        <w:t>xry</w:t>
-      </w:r>
-      <w:proofErr w:type="spellEnd"/>
-      <w:r>
-        <w:t>/</w:t>
-      </w:r>
-      <w:proofErr w:type="spellStart"/>
-      <w:r>
-        <w:t>QjxW</w:t>
-      </w:r>
-      <w:proofErr w:type="spellEnd"/>
-      <w:r>
-        <w:t>/mCK0GwDd4PNp9TGM</w:t>
+        <w:t>4Ct1OknxAxxHQDIaxT6XJFo5SA4EinUfNz2Bo3/xry/QjxW/mCK0GwDd4PNp9TGM</w:t>
       </w:r>
     </w:p>
     <w:p>
@@ -10507,13 +9051,8 @@
     </w:p>
     <w:p>
       <w:r>
-        <w:t>HPC68j2bAzTPghp5aSZ9976SGm2SPonJXyboXdiHbI/osdyqDxeIT3iB9GmrHX/</w:t>
-      </w:r>
-      <w:proofErr w:type="spellStart"/>
-      <w:r>
-        <w:t>i</w:t>
-      </w:r>
-      <w:proofErr w:type="spellEnd"/>
+        <w:t>HPC68j2bAzTPghp5aSZ9976SGm2SPonJXyboXdiHbI/osdyqDxeIT3iB9GmrHX/i</w:t>
+      </w:r>
     </w:p>
     <w:p>
       <w:r>
@@ -10551,13 +9090,8 @@
       </w:r>
     </w:p>
     <w:p>
-      <w:proofErr w:type="spellStart"/>
-      <w:r>
-        <w:t>PZHiQrTFnlfG</w:t>
-      </w:r>
-      <w:proofErr w:type="spellEnd"/>
-      <w:r>
-        <w:t>/+fAO14xLf3j3ED4YQXdHOKI3xoLknQx/EydLoctxgkkpgWLrsA7</w:t>
+      <w:r>
+        <w:t>PZHiQrTFnlfG/+fAO14xLf3j3ED4YQXdHOKI3xoLknQx/EydLoctxgkkpgWLrsA7</w:t>
       </w:r>
     </w:p>
     <w:p>
@@ -10572,15 +9106,7 @@
     </w:p>
     <w:p>
       <w:r>
-        <w:t>zMXQRfqfvEDlNXEX0rCupTkw1G6AGTwQc/</w:t>
-      </w:r>
-      <w:proofErr w:type="spellStart"/>
-      <w:r>
-        <w:t>NPzyr</w:t>
-      </w:r>
-      <w:proofErr w:type="spellEnd"/>
-      <w:r>
-        <w:t>/LTpLe6UBAoIBAQDEUjTiG11V</w:t>
+        <w:t>zMXQRfqfvEDlNXEX0rCupTkw1G6AGTwQc/NPzyr/LTpLe6UBAoIBAQDEUjTiG11V</w:t>
       </w:r>
     </w:p>
     <w:p>
@@ -10590,28 +9116,12 @@
     </w:p>
     <w:p>
       <w:r>
-        <w:t>lIFqxpzudSLPmoDuIBT7Dl5c/</w:t>
-      </w:r>
-      <w:proofErr w:type="spellStart"/>
-      <w:r>
-        <w:t>aleyKs</w:t>
-      </w:r>
-      <w:proofErr w:type="spellEnd"/>
-      <w:r>
-        <w:t>/siUusP8QVDXk6OAR84XSytC35sIRV7pE</w:t>
-      </w:r>
-    </w:p>
-    <w:p>
-      <w:r>
-        <w:t>VMuBL91jfkQ0Lf/</w:t>
-      </w:r>
-      <w:proofErr w:type="spellStart"/>
-      <w:r>
-        <w:t>PreslK</w:t>
-      </w:r>
-      <w:proofErr w:type="spellEnd"/>
-      <w:r>
-        <w:t>/kI6Yvwwp4qrHK6/f9TgciHclYtf+/oti4ky6GJgfmP</w:t>
+        <w:t>lIFqxpzudSLPmoDuIBT7Dl5c/aleyKs/siUusP8QVDXk6OAR84XSytC35sIRV7pE</w:t>
+      </w:r>
+    </w:p>
+    <w:p>
+      <w:r>
+        <w:t>VMuBL91jfkQ0Lf/PreslK/kI6Yvwwp4qrHK6/f9TgciHclYtf+/oti4ky6GJgfmP</w:t>
       </w:r>
     </w:p>
     <w:p>
@@ -10657,13 +9167,8 @@
     </w:p>
     <w:p>
       <w:r>
-        <w:t>crDaa8X0W1aJi5dol4hYCRajaKsfHAF/QfdgMQVxHwUC5YG4En/</w:t>
-      </w:r>
-      <w:proofErr w:type="spellStart"/>
-      <w:r>
-        <w:t>Q+DAVWhGWYpXD</w:t>
-      </w:r>
-      <w:proofErr w:type="spellEnd"/>
+        <w:t>crDaa8X0W1aJi5dol4hYCRajaKsfHAF/QfdgMQVxHwUC5YG4En/Q+DAVWhGWYpXD</w:t>
+      </w:r>
     </w:p>
     <w:p>
       <w:r>
@@ -10676,13 +9181,8 @@
       </w:r>
     </w:p>
     <w:p>
-      <w:proofErr w:type="spellStart"/>
-      <w:r>
-        <w:t>xA</w:t>
-      </w:r>
-      <w:proofErr w:type="spellEnd"/>
-      <w:r>
-        <w:t>/FP4CQD1UqkcpmuFSIwAwXo6LXVY7NTS0nKMiUnTLkLlTIHtLnO9+9jmNapWRP</w:t>
+      <w:r>
+        <w:t>xA/FP4CQD1UqkcpmuFSIwAwXo6LXVY7NTS0nKMiUnTLkLlTIHtLnO9+9jmNapWRP</w:t>
       </w:r>
     </w:p>
     <w:p>
@@ -10727,11 +9227,11 @@
     </w:p>
     <w:p/>
     <w:sectPr>
-      <w:headerReference w:type="even" r:id="rId31"/>
-      <w:headerReference w:type="default" r:id="rId32"/>
-      <w:footerReference w:type="default" r:id="rId33"/>
-      <w:headerReference w:type="first" r:id="rId34"/>
-      <w:footerReference w:type="first" r:id="rId35"/>
+      <w:headerReference w:type="even" r:id="rId33"/>
+      <w:headerReference w:type="default" r:id="rId34"/>
+      <w:footerReference w:type="default" r:id="rId35"/>
+      <w:headerReference w:type="first" r:id="rId36"/>
+      <w:footerReference w:type="first" r:id="rId37"/>
       <w:type w:val="continuous"/>
       <w:pgSz w:w="11906" w:h="16838" w:code="9"/>
       <w:pgMar w:top="1440" w:right="1080" w:bottom="1440" w:left="1080" w:header="720" w:footer="215" w:gutter="0"/>
@@ -18272,7 +16772,7 @@
 </file>
 
 <file path=customXml/itemProps1.xml><?xml version="1.0" encoding="utf-8"?>
-<ds:datastoreItem xmlns:ds="http://schemas.openxmlformats.org/officeDocument/2006/customXml" ds:itemID="{A479A2B6-10B2-4A4D-9472-00BC129768DE}">
+<ds:datastoreItem xmlns:ds="http://schemas.openxmlformats.org/officeDocument/2006/customXml" ds:itemID="{E2290770-7032-4FE5-804E-F46DAF469AEA}">
   <ds:schemaRefs>
     <ds:schemaRef ds:uri="http://schemas.openxmlformats.org/officeDocument/2006/bibliography"/>
   </ds:schemaRefs>
@@ -18280,7 +16780,7 @@
 </file>
 
 <file path=customXml/itemProps2.xml><?xml version="1.0" encoding="utf-8"?>
-<ds:datastoreItem xmlns:ds="http://schemas.openxmlformats.org/officeDocument/2006/customXml" ds:itemID="{207F8B66-923B-4BC8-8750-91F1FF1EAD24}">
+<ds:datastoreItem xmlns:ds="http://schemas.openxmlformats.org/officeDocument/2006/customXml" ds:itemID="{ED1139F5-DD54-4A16-A228-397E3DF62D53}">
   <ds:schemaRefs>
     <ds:schemaRef ds:uri="http://schemas.openxmlformats.org/officeDocument/2006/bibliography"/>
   </ds:schemaRefs>
@@ -18288,7 +16788,7 @@
 </file>
 
 <file path=customXml/itemProps3.xml><?xml version="1.0" encoding="utf-8"?>
-<ds:datastoreItem xmlns:ds="http://schemas.openxmlformats.org/officeDocument/2006/customXml" ds:itemID="{15A4633C-D296-41CD-B18E-A06B11E6BDF2}">
+<ds:datastoreItem xmlns:ds="http://schemas.openxmlformats.org/officeDocument/2006/customXml" ds:itemID="{B278F286-974D-49A1-A7AC-D499A5E7B041}">
   <ds:schemaRefs>
     <ds:schemaRef ds:uri="http://schemas.openxmlformats.org/officeDocument/2006/bibliography"/>
   </ds:schemaRefs>
@@ -18296,7 +16796,7 @@
 </file>
 
 <file path=customXml/itemProps4.xml><?xml version="1.0" encoding="utf-8"?>
-<ds:datastoreItem xmlns:ds="http://schemas.openxmlformats.org/officeDocument/2006/customXml" ds:itemID="{D63E5B29-CF62-4060-BAE5-2D3C18557F02}">
+<ds:datastoreItem xmlns:ds="http://schemas.openxmlformats.org/officeDocument/2006/customXml" ds:itemID="{64423114-7632-4EE9-9B4D-A2658DC20A15}">
   <ds:schemaRefs>
     <ds:schemaRef ds:uri="http://schemas.openxmlformats.org/officeDocument/2006/bibliography"/>
   </ds:schemaRefs>

</xml_diff>